<commit_message>
trying to edit the report
</commit_message>
<xml_diff>
--- a/er/ΑΝΑΦΟΡΑ WEB ΛΙΟΠΕΤΑ ΜΠΑΖΑΚΑΣ.docx
+++ b/er/ΑΝΑΦΟΡΑ WEB ΛΙΟΠΕΤΑ ΜΠΑΖΑΚΑΣ.docx
@@ -93,7 +93,7 @@
     <w:bookmarkEnd w:id="4"/>
     <w:p>
       <w:pPr>
-        <w:pStyle w:val="Title"/>
+        <w:pStyle w:val="a5"/>
         <w:rPr>
           <w:sz w:val="72"/>
           <w:szCs w:val="24"/>
@@ -111,7 +111,7 @@
     </w:p>
     <w:p>
       <w:pPr>
-        <w:pStyle w:val="Subtitle"/>
+        <w:pStyle w:val="a6"/>
         <w:rPr>
           <w:rFonts w:asciiTheme="minorHAnsi" w:hAnsiTheme="minorHAnsi"/>
           <w:sz w:val="28"/>
@@ -143,7 +143,30 @@
           <w:sz w:val="24"/>
           <w:szCs w:val="24"/>
         </w:rPr>
-        <w:t xml:space="preserve">Project WEB – </w:t>
+        <w:t>Project</w:t>
+      </w:r>
+      <w:r>
+        <w:rPr>
+          <w:sz w:val="24"/>
+          <w:szCs w:val="24"/>
+          <w:lang w:val="el-GR"/>
+        </w:rPr>
+        <w:t xml:space="preserve"> </w:t>
+      </w:r>
+      <w:r>
+        <w:rPr>
+          <w:sz w:val="24"/>
+          <w:szCs w:val="24"/>
+        </w:rPr>
+        <w:t>WEB</w:t>
+      </w:r>
+      <w:r>
+        <w:rPr>
+          <w:sz w:val="24"/>
+          <w:szCs w:val="24"/>
+          <w:lang w:val="el-GR"/>
+        </w:rPr>
+        <w:t xml:space="preserve"> – </w:t>
       </w:r>
       <w:r>
         <w:rPr>
@@ -297,6 +320,14 @@
     </w:p>
     <w:sdt>
       <w:sdtPr>
+        <w:rPr>
+          <w:rFonts w:asciiTheme="minorHAnsi" w:eastAsiaTheme="minorHAnsi" w:hAnsiTheme="minorHAnsi" w:cstheme="minorBidi"/>
+          <w:smallCaps w:val="0"/>
+          <w:color w:val="595959" w:themeColor="text1" w:themeTint="A6"/>
+          <w:sz w:val="22"/>
+          <w:szCs w:val="22"/>
+          <w:lang w:val="en-US"/>
+        </w:rPr>
         <w:id w:val="-761145705"/>
         <w:docPartObj>
           <w:docPartGallery w:val="Table of Contents"/>
@@ -305,21 +336,17 @@
       </w:sdtPr>
       <w:sdtEndPr>
         <w:rPr>
-          <w:rFonts w:asciiTheme="minorHAnsi" w:eastAsiaTheme="minorHAnsi" w:hAnsiTheme="minorHAnsi" w:cstheme="minorBidi"/>
           <w:b/>
           <w:bCs/>
-          <w:smallCaps w:val="0"/>
           <w:noProof/>
-          <w:color w:val="595959" w:themeColor="text1" w:themeTint="A6"/>
-          <w:sz w:val="24"/>
-          <w:szCs w:val="24"/>
-          <w:lang w:val="en-US"/>
+          <w:sz w:val="24"/>
+          <w:szCs w:val="24"/>
         </w:rPr>
       </w:sdtEndPr>
       <w:sdtContent>
         <w:p>
           <w:pPr>
-            <w:pStyle w:val="TOCHeading"/>
+            <w:pStyle w:val="af9"/>
             <w:rPr>
               <w:lang w:val="en-US"/>
             </w:rPr>
@@ -330,7 +357,7 @@
         </w:p>
         <w:p>
           <w:pPr>
-            <w:pStyle w:val="TOC1"/>
+            <w:pStyle w:val="10"/>
             <w:tabs>
               <w:tab w:val="right" w:leader="dot" w:pos="8636"/>
             </w:tabs>
@@ -368,7 +395,7 @@
           <w:hyperlink w:anchor="_Toc188880928" w:history="1">
             <w:r>
               <w:rPr>
-                <w:rStyle w:val="Hyperlink"/>
+                <w:rStyle w:val="-0"/>
                 <w:noProof/>
               </w:rPr>
               <w:t>Εισαγωγή</w:t>
@@ -425,7 +452,7 @@
         </w:p>
         <w:p>
           <w:pPr>
-            <w:pStyle w:val="TOC1"/>
+            <w:pStyle w:val="10"/>
             <w:tabs>
               <w:tab w:val="right" w:leader="dot" w:pos="8636"/>
             </w:tabs>
@@ -442,7 +469,7 @@
           <w:hyperlink w:anchor="_Toc188880929" w:history="1">
             <w:r>
               <w:rPr>
-                <w:rStyle w:val="Hyperlink"/>
+                <w:rStyle w:val="-0"/>
                 <w:noProof/>
               </w:rPr>
               <w:t>Entity Relationship Diagram  για τη Βάση Δεδομένων</w:t>
@@ -499,7 +526,7 @@
         </w:p>
         <w:p>
           <w:pPr>
-            <w:pStyle w:val="TOC1"/>
+            <w:pStyle w:val="10"/>
             <w:tabs>
               <w:tab w:val="right" w:leader="dot" w:pos="8636"/>
             </w:tabs>
@@ -516,7 +543,7 @@
           <w:hyperlink w:anchor="_Toc188880930" w:history="1">
             <w:r>
               <w:rPr>
-                <w:rStyle w:val="Hyperlink"/>
+                <w:rStyle w:val="-0"/>
                 <w:noProof/>
               </w:rPr>
               <w:t>Καθηγητής</w:t>
@@ -573,7 +600,7 @@
         </w:p>
         <w:p>
           <w:pPr>
-            <w:pStyle w:val="TOC2"/>
+            <w:pStyle w:val="20"/>
             <w:tabs>
               <w:tab w:val="right" w:leader="dot" w:pos="8636"/>
             </w:tabs>
@@ -590,7 +617,7 @@
           <w:hyperlink w:anchor="_Toc188880931" w:history="1">
             <w:r>
               <w:rPr>
-                <w:rStyle w:val="Hyperlink"/>
+                <w:rStyle w:val="-0"/>
                 <w:noProof/>
               </w:rPr>
               <w:t>Προβολή και Δημιουργία θεμάτων προς ανάθεση</w:t>
@@ -647,7 +674,7 @@
         </w:p>
         <w:p>
           <w:pPr>
-            <w:pStyle w:val="TOC2"/>
+            <w:pStyle w:val="20"/>
             <w:tabs>
               <w:tab w:val="right" w:leader="dot" w:pos="8636"/>
             </w:tabs>
@@ -664,7 +691,7 @@
           <w:hyperlink w:anchor="_Toc188880932" w:history="1">
             <w:r>
               <w:rPr>
-                <w:rStyle w:val="Hyperlink"/>
+                <w:rStyle w:val="-0"/>
                 <w:noProof/>
               </w:rPr>
               <w:t>Αρχική ανάθεση θέματος σε φοιτητή</w:t>
@@ -721,7 +748,7 @@
         </w:p>
         <w:p>
           <w:pPr>
-            <w:pStyle w:val="TOC2"/>
+            <w:pStyle w:val="20"/>
             <w:tabs>
               <w:tab w:val="right" w:leader="dot" w:pos="8636"/>
             </w:tabs>
@@ -738,7 +765,7 @@
           <w:hyperlink w:anchor="_Toc188880933" w:history="1">
             <w:r>
               <w:rPr>
-                <w:rStyle w:val="Hyperlink"/>
+                <w:rStyle w:val="-0"/>
                 <w:noProof/>
               </w:rPr>
               <w:t>Προβολή λίστας διπλωματικών</w:t>
@@ -795,7 +822,7 @@
         </w:p>
         <w:p>
           <w:pPr>
-            <w:pStyle w:val="TOC2"/>
+            <w:pStyle w:val="20"/>
             <w:tabs>
               <w:tab w:val="right" w:leader="dot" w:pos="8636"/>
             </w:tabs>
@@ -812,7 +839,7 @@
           <w:hyperlink w:anchor="_Toc188880934" w:history="1">
             <w:r>
               <w:rPr>
-                <w:rStyle w:val="Hyperlink"/>
+                <w:rStyle w:val="-0"/>
                 <w:noProof/>
               </w:rPr>
               <w:t>Προβολή προσκλήσεων συμμετοχής σε τριμελή</w:t>
@@ -869,7 +896,7 @@
         </w:p>
         <w:p>
           <w:pPr>
-            <w:pStyle w:val="TOC2"/>
+            <w:pStyle w:val="20"/>
             <w:tabs>
               <w:tab w:val="right" w:leader="dot" w:pos="8636"/>
             </w:tabs>
@@ -886,7 +913,7 @@
           <w:hyperlink w:anchor="_Toc188880935" w:history="1">
             <w:r>
               <w:rPr>
-                <w:rStyle w:val="Hyperlink"/>
+                <w:rStyle w:val="-0"/>
                 <w:noProof/>
               </w:rPr>
               <w:t>Προβολή στατιστικών</w:t>
@@ -943,7 +970,7 @@
         </w:p>
         <w:p>
           <w:pPr>
-            <w:pStyle w:val="TOC2"/>
+            <w:pStyle w:val="20"/>
             <w:tabs>
               <w:tab w:val="right" w:leader="dot" w:pos="8636"/>
             </w:tabs>
@@ -960,7 +987,7 @@
           <w:hyperlink w:anchor="_Toc188880936" w:history="1">
             <w:r>
               <w:rPr>
-                <w:rStyle w:val="Hyperlink"/>
+                <w:rStyle w:val="-0"/>
                 <w:noProof/>
               </w:rPr>
               <w:t>Διαχείριση διπλωματικών εργασιών</w:t>
@@ -1017,7 +1044,7 @@
         </w:p>
         <w:p>
           <w:pPr>
-            <w:pStyle w:val="TOC1"/>
+            <w:pStyle w:val="10"/>
             <w:tabs>
               <w:tab w:val="right" w:leader="dot" w:pos="8636"/>
             </w:tabs>
@@ -1034,7 +1061,7 @@
           <w:hyperlink w:anchor="_Toc188880937" w:history="1">
             <w:r>
               <w:rPr>
-                <w:rStyle w:val="Hyperlink"/>
+                <w:rStyle w:val="-0"/>
                 <w:noProof/>
               </w:rPr>
               <w:t>Φοιτητής/τρια</w:t>
@@ -1091,7 +1118,7 @@
         </w:p>
         <w:p>
           <w:pPr>
-            <w:pStyle w:val="TOC2"/>
+            <w:pStyle w:val="20"/>
             <w:tabs>
               <w:tab w:val="right" w:leader="dot" w:pos="8636"/>
             </w:tabs>
@@ -1108,7 +1135,7 @@
           <w:hyperlink w:anchor="_Toc188880938" w:history="1">
             <w:r>
               <w:rPr>
-                <w:rStyle w:val="Hyperlink"/>
+                <w:rStyle w:val="-0"/>
                 <w:noProof/>
               </w:rPr>
               <w:t>Προβολή θέματος</w:t>
@@ -1165,7 +1192,7 @@
         </w:p>
         <w:p>
           <w:pPr>
-            <w:pStyle w:val="TOC2"/>
+            <w:pStyle w:val="20"/>
             <w:tabs>
               <w:tab w:val="right" w:leader="dot" w:pos="8636"/>
             </w:tabs>
@@ -1182,7 +1209,7 @@
           <w:hyperlink w:anchor="_Toc188880939" w:history="1">
             <w:r>
               <w:rPr>
-                <w:rStyle w:val="Hyperlink"/>
+                <w:rStyle w:val="-0"/>
                 <w:noProof/>
               </w:rPr>
               <w:t>Επεξεργασία Προφίλ</w:t>
@@ -1239,7 +1266,7 @@
         </w:p>
         <w:p>
           <w:pPr>
-            <w:pStyle w:val="TOC2"/>
+            <w:pStyle w:val="20"/>
             <w:tabs>
               <w:tab w:val="right" w:leader="dot" w:pos="8636"/>
             </w:tabs>
@@ -1256,7 +1283,7 @@
           <w:hyperlink w:anchor="_Toc188880940" w:history="1">
             <w:r>
               <w:rPr>
-                <w:rStyle w:val="Hyperlink"/>
+                <w:rStyle w:val="-0"/>
                 <w:noProof/>
               </w:rPr>
               <w:t>Διαχείριση διπλωματικής εργασίας</w:t>
@@ -1313,7 +1340,7 @@
         </w:p>
         <w:p>
           <w:pPr>
-            <w:pStyle w:val="TOC1"/>
+            <w:pStyle w:val="10"/>
             <w:tabs>
               <w:tab w:val="right" w:leader="dot" w:pos="8636"/>
             </w:tabs>
@@ -1330,7 +1357,7 @@
           <w:hyperlink w:anchor="_Toc188880941" w:history="1">
             <w:r>
               <w:rPr>
-                <w:rStyle w:val="Hyperlink"/>
+                <w:rStyle w:val="-0"/>
                 <w:noProof/>
               </w:rPr>
               <w:t>Γραμματεία</w:t>
@@ -1387,7 +1414,7 @@
         </w:p>
         <w:p>
           <w:pPr>
-            <w:pStyle w:val="TOC2"/>
+            <w:pStyle w:val="20"/>
             <w:tabs>
               <w:tab w:val="right" w:leader="dot" w:pos="8636"/>
             </w:tabs>
@@ -1404,7 +1431,7 @@
           <w:hyperlink w:anchor="_Toc188880942" w:history="1">
             <w:r>
               <w:rPr>
-                <w:rStyle w:val="Hyperlink"/>
+                <w:rStyle w:val="-0"/>
                 <w:noProof/>
               </w:rPr>
               <w:t>Προβολή ΔΕ</w:t>
@@ -1461,7 +1488,7 @@
         </w:p>
         <w:p>
           <w:pPr>
-            <w:pStyle w:val="TOC2"/>
+            <w:pStyle w:val="20"/>
             <w:tabs>
               <w:tab w:val="right" w:leader="dot" w:pos="8636"/>
             </w:tabs>
@@ -1478,7 +1505,7 @@
           <w:hyperlink w:anchor="_Toc188880943" w:history="1">
             <w:r>
               <w:rPr>
-                <w:rStyle w:val="Hyperlink"/>
+                <w:rStyle w:val="-0"/>
                 <w:noProof/>
               </w:rPr>
               <w:t>Εισαγωγή δεδομένων</w:t>
@@ -1535,7 +1562,7 @@
         </w:p>
         <w:p>
           <w:pPr>
-            <w:pStyle w:val="TOC2"/>
+            <w:pStyle w:val="20"/>
             <w:tabs>
               <w:tab w:val="right" w:leader="dot" w:pos="8636"/>
             </w:tabs>
@@ -1552,7 +1579,7 @@
           <w:hyperlink w:anchor="_Toc188880944" w:history="1">
             <w:r>
               <w:rPr>
-                <w:rStyle w:val="Hyperlink"/>
+                <w:rStyle w:val="-0"/>
                 <w:noProof/>
               </w:rPr>
               <w:t>Διαχείριση διπλωματικής εργασίας</w:t>
@@ -1609,7 +1636,7 @@
         </w:p>
         <w:p>
           <w:pPr>
-            <w:pStyle w:val="TOC1"/>
+            <w:pStyle w:val="10"/>
             <w:tabs>
               <w:tab w:val="right" w:leader="dot" w:pos="8636"/>
             </w:tabs>
@@ -1626,7 +1653,7 @@
           <w:hyperlink w:anchor="_Toc188880945" w:history="1">
             <w:r>
               <w:rPr>
-                <w:rStyle w:val="Hyperlink"/>
+                <w:rStyle w:val="-0"/>
                 <w:noProof/>
               </w:rPr>
               <w:t>Λειτουργίες Συστήματος ανεξαρτήτως ταυτοποιημένων χρηστών</w:t>
@@ -1683,7 +1710,7 @@
         </w:p>
         <w:p>
           <w:pPr>
-            <w:pStyle w:val="TOC1"/>
+            <w:pStyle w:val="10"/>
             <w:tabs>
               <w:tab w:val="right" w:leader="dot" w:pos="8636"/>
             </w:tabs>
@@ -1700,7 +1727,7 @@
           <w:hyperlink w:anchor="_Toc188880946" w:history="1">
             <w:r>
               <w:rPr>
-                <w:rStyle w:val="Hyperlink"/>
+                <w:rStyle w:val="-0"/>
                 <w:noProof/>
               </w:rPr>
               <w:t>Αρχικοποίηση συστήματος</w:t>
@@ -1861,7 +1888,7 @@
     </w:p>
     <w:p>
       <w:pPr>
-        <w:pStyle w:val="Heading1"/>
+        <w:pStyle w:val="1"/>
       </w:pPr>
       <w:bookmarkStart w:id="5" w:name="_Toc188880928"/>
       <w:r>
@@ -1948,62 +1975,14 @@
           <w:iCs/>
           <w:lang w:val="el-GR"/>
         </w:rPr>
-        <w:t>Α</w:t>
-      </w:r>
-      <w:r>
-        <w:rPr>
-          <w:i/>
-          <w:iCs/>
-          <w:lang w:val="el-GR"/>
-        </w:rPr>
-        <w:t>νάπτυξη ενός συνεργατικού συστήματος για την υποστήριξη μιας</w:t>
-      </w:r>
-      <w:r>
-        <w:rPr>
-          <w:i/>
-          <w:iCs/>
+        <w:t>Ανάπτυξη ενός συνεργατικού συστήματος για την υποστήριξη μιας κοινής διοικητικής διαδικασίας ενός πανεπιστημίου, και συγκεκριμένα η εκπόνηση της διπλωματικής εργασίας».</w:t>
+      </w:r>
+      <w:r>
+        <w:rPr>
           <w:lang w:val="el-GR"/>
         </w:rPr>
         <w:t xml:space="preserve"> </w:t>
       </w:r>
-      <w:r>
-        <w:rPr>
-          <w:i/>
-          <w:iCs/>
-          <w:lang w:val="el-GR"/>
-        </w:rPr>
-        <w:t>κοινής διοικητικής διαδικασίας ενός πανεπιστημίου, και συγκεκριμένα η εκπόνηση της διπλωματικής</w:t>
-      </w:r>
-      <w:r>
-        <w:rPr>
-          <w:i/>
-          <w:iCs/>
-          <w:lang w:val="el-GR"/>
-        </w:rPr>
-        <w:t xml:space="preserve"> </w:t>
-      </w:r>
-      <w:r>
-        <w:rPr>
-          <w:i/>
-          <w:iCs/>
-          <w:lang w:val="el-GR"/>
-        </w:rPr>
-        <w:t>εργασίας</w:t>
-      </w:r>
-      <w:r>
-        <w:rPr>
-          <w:i/>
-          <w:iCs/>
-          <w:lang w:val="el-GR"/>
-        </w:rPr>
-        <w:t>».</w:t>
-      </w:r>
-      <w:r>
-        <w:rPr>
-          <w:lang w:val="el-GR"/>
-        </w:rPr>
-        <w:t xml:space="preserve"> </w:t>
-      </w:r>
     </w:p>
     <w:p>
       <w:pPr>
@@ -2021,7 +2000,7 @@
     </w:p>
     <w:p>
       <w:pPr>
-        <w:pStyle w:val="ListParagraph"/>
+        <w:pStyle w:val="afa"/>
         <w:numPr>
           <w:ilvl w:val="0"/>
           <w:numId w:val="19"/>
@@ -2068,7 +2047,7 @@
     </w:p>
     <w:p>
       <w:pPr>
-        <w:pStyle w:val="ListParagraph"/>
+        <w:pStyle w:val="afa"/>
         <w:numPr>
           <w:ilvl w:val="0"/>
           <w:numId w:val="19"/>
@@ -2173,13 +2152,21 @@
         <w:rPr>
           <w:lang w:val="el-GR"/>
         </w:rPr>
-        <w:t xml:space="preserve">Για το την παρουσίαση και λειτουργία της σελίδας </w:t>
-      </w:r>
-      <w:r>
-        <w:rPr>
-          <w:lang w:val="el-GR"/>
-        </w:rPr>
-        <w:t>(</w:t>
+        <w:t xml:space="preserve">Για την παρουσίαση και </w:t>
+      </w:r>
+      <w:proofErr w:type="spellStart"/>
+      <w:r>
+        <w:rPr>
+          <w:lang w:val="el-GR"/>
+        </w:rPr>
+        <w:t>διαδραστικότητα</w:t>
+      </w:r>
+      <w:proofErr w:type="spellEnd"/>
+      <w:r>
+        <w:rPr>
+          <w:lang w:val="el-GR"/>
+        </w:rPr>
+        <w:t xml:space="preserve"> της σελίδας (</w:t>
       </w:r>
       <w:r>
         <w:t>frontend</w:t>
@@ -2188,18 +2175,12 @@
         <w:rPr>
           <w:lang w:val="el-GR"/>
         </w:rPr>
-        <w:t>)</w:t>
-      </w:r>
-      <w:r>
-        <w:rPr>
-          <w:lang w:val="el-GR"/>
-        </w:rPr>
-        <w:t xml:space="preserve">: </w:t>
-      </w:r>
-    </w:p>
-    <w:p>
-      <w:pPr>
-        <w:pStyle w:val="ListParagraph"/>
+        <w:t xml:space="preserve">): </w:t>
+      </w:r>
+    </w:p>
+    <w:p>
+      <w:pPr>
+        <w:pStyle w:val="afa"/>
         <w:numPr>
           <w:ilvl w:val="0"/>
           <w:numId w:val="20"/>
@@ -2227,7 +2208,7 @@
     </w:p>
     <w:p>
       <w:pPr>
-        <w:pStyle w:val="ListParagraph"/>
+        <w:pStyle w:val="afa"/>
         <w:numPr>
           <w:ilvl w:val="0"/>
           <w:numId w:val="20"/>
@@ -2275,7 +2256,7 @@
     </w:p>
     <w:p>
       <w:pPr>
-        <w:pStyle w:val="ListParagraph"/>
+        <w:pStyle w:val="afa"/>
         <w:numPr>
           <w:ilvl w:val="0"/>
           <w:numId w:val="21"/>
@@ -2309,7 +2290,7 @@
     </w:p>
     <w:p>
       <w:pPr>
-        <w:pStyle w:val="ListParagraph"/>
+        <w:pStyle w:val="afa"/>
         <w:numPr>
           <w:ilvl w:val="0"/>
           <w:numId w:val="21"/>
@@ -2334,25 +2315,7 @@
         <w:rPr>
           <w:lang w:val="el-GR"/>
         </w:rPr>
-        <w:t xml:space="preserve">Η φόρτωση δεδομένων από τη ΒΔ για την παρουσίαση περιεχόμενου στις ιστοσελίδες, </w:t>
-      </w:r>
-      <w:r>
-        <w:rPr>
-          <w:lang w:val="el-GR"/>
-        </w:rPr>
-        <w:t xml:space="preserve">έγινε </w:t>
-      </w:r>
-      <w:r>
-        <w:rPr>
-          <w:lang w:val="el-GR"/>
-        </w:rPr>
-        <w:t xml:space="preserve"> χρησιμοποιώντας αποκλειστικά τεχνικές AJAX</w:t>
-      </w:r>
-      <w:r>
-        <w:rPr>
-          <w:lang w:val="el-GR"/>
-        </w:rPr>
-        <w:t>, όπως απαιτούνταν από την εκφώνηση.</w:t>
+        <w:t>Η φόρτωση δεδομένων από τη ΒΔ για την παρουσίαση περιεχόμενου στις ιστοσελίδες, έγινε  χρησιμοποιώντας αποκλειστικά τεχνικές AJAX, όπως απαιτούνταν από την εκφώνηση.</w:t>
       </w:r>
     </w:p>
     <w:p>
@@ -2446,25 +2409,7 @@
         <w:rPr>
           <w:lang w:val="el-GR"/>
         </w:rPr>
-        <w:t xml:space="preserve">Για τη δημιουργία γραφημάτων </w:t>
-      </w:r>
-      <w:r>
-        <w:rPr>
-          <w:lang w:val="el-GR"/>
-        </w:rPr>
-        <w:t>έγινε</w:t>
-      </w:r>
-      <w:r>
-        <w:rPr>
-          <w:lang w:val="el-GR"/>
-        </w:rPr>
-        <w:t xml:space="preserve"> χρήση της βιβλιοθήκης chart.js</w:t>
-      </w:r>
-      <w:r>
-        <w:rPr>
-          <w:lang w:val="el-GR"/>
-        </w:rPr>
-        <w:t xml:space="preserve"> .</w:t>
+        <w:t>Για τη δημιουργία γραφημάτων έγινε χρήση της βιβλιοθήκης chart.js .</w:t>
       </w:r>
     </w:p>
     <w:p>
@@ -2530,7 +2475,7 @@
     </w:p>
     <w:p>
       <w:pPr>
-        <w:pStyle w:val="Heading1"/>
+        <w:pStyle w:val="1"/>
         <w:rPr>
           <w:sz w:val="40"/>
           <w:szCs w:val="20"/>
@@ -2683,7 +2628,7 @@
     </w:p>
     <w:p>
       <w:pPr>
-        <w:pStyle w:val="ListParagraph"/>
+        <w:pStyle w:val="afa"/>
         <w:numPr>
           <w:ilvl w:val="0"/>
           <w:numId w:val="25"/>
@@ -2719,9 +2664,12 @@
     </w:p>
     <w:p>
       <w:pPr>
-        <w:pStyle w:val="ListParagraph"/>
+        <w:pStyle w:val="afa"/>
         <w:ind w:left="1080"/>
         <w:jc w:val="both"/>
+        <w:rPr>
+          <w:lang w:val="el-GR"/>
+        </w:rPr>
       </w:pPr>
       <w:r>
         <w:rPr>
@@ -2810,18 +2758,19 @@
     </w:p>
     <w:p>
       <w:pPr>
-        <w:pStyle w:val="ListParagraph"/>
+        <w:pStyle w:val="afa"/>
         <w:ind w:left="1080"/>
         <w:jc w:val="both"/>
         <w:rPr>
           <w:sz w:val="24"/>
           <w:szCs w:val="24"/>
-        </w:rPr>
-      </w:pPr>
-    </w:p>
-    <w:p>
-      <w:pPr>
-        <w:pStyle w:val="ListParagraph"/>
+          <w:lang w:val="el-GR"/>
+        </w:rPr>
+      </w:pPr>
+    </w:p>
+    <w:p>
+      <w:pPr>
+        <w:pStyle w:val="afa"/>
         <w:numPr>
           <w:ilvl w:val="0"/>
           <w:numId w:val="25"/>
@@ -2857,9 +2806,12 @@
     </w:p>
     <w:p>
       <w:pPr>
-        <w:pStyle w:val="ListParagraph"/>
+        <w:pStyle w:val="afa"/>
         <w:ind w:left="1080"/>
         <w:jc w:val="both"/>
+        <w:rPr>
+          <w:lang w:val="el-GR"/>
+        </w:rPr>
       </w:pPr>
       <w:r>
         <w:rPr>
@@ -2937,25 +2889,7 @@
         <w:rPr>
           <w:lang w:val="el-GR"/>
         </w:rPr>
-        <w:t xml:space="preserve"> είναι και τα στοιχεία πρόσβασης στο σύστημα για τους </w:t>
-      </w:r>
-      <w:r>
-        <w:rPr>
-          <w:lang w:val="el-GR"/>
-        </w:rPr>
-        <w:t>φοιτητές</w:t>
-      </w:r>
-      <w:r>
-        <w:rPr>
-          <w:lang w:val="el-GR"/>
-        </w:rPr>
-        <w:t>.</w:t>
-      </w:r>
-      <w:r>
-        <w:rPr>
-          <w:lang w:val="el-GR"/>
-        </w:rPr>
-        <w:t xml:space="preserve"> Το </w:t>
+        <w:t xml:space="preserve"> είναι και τα στοιχεία πρόσβασης στο σύστημα για τους φοιτητές. Το </w:t>
       </w:r>
       <w:r>
         <w:t>email</w:t>
@@ -3038,29 +2972,24 @@
         <w:rPr>
           <w:lang w:val="el-GR"/>
         </w:rPr>
-        <w:t>.</w:t>
-      </w:r>
-      <w:r>
-        <w:rPr>
-          <w:lang w:val="el-GR"/>
-        </w:rPr>
-        <w:t xml:space="preserve"> Κατά τα άλλα έχει διάφορες ιδιότητες που περιγράφουν μια σειρά δεδομένων.</w:t>
-      </w:r>
-    </w:p>
-    <w:p>
-      <w:pPr>
-        <w:pStyle w:val="ListParagraph"/>
+        <w:t>. Κατά τα άλλα έχει διάφορες ιδιότητες που περιγράφουν μια σειρά δεδομένων.</w:t>
+      </w:r>
+    </w:p>
+    <w:p>
+      <w:pPr>
+        <w:pStyle w:val="afa"/>
         <w:ind w:left="1080"/>
         <w:jc w:val="both"/>
         <w:rPr>
           <w:sz w:val="24"/>
           <w:szCs w:val="24"/>
-        </w:rPr>
-      </w:pPr>
-    </w:p>
-    <w:p>
-      <w:pPr>
-        <w:pStyle w:val="ListParagraph"/>
+          <w:lang w:val="el-GR"/>
+        </w:rPr>
+      </w:pPr>
+    </w:p>
+    <w:p>
+      <w:pPr>
+        <w:pStyle w:val="afa"/>
         <w:numPr>
           <w:ilvl w:val="0"/>
           <w:numId w:val="25"/>
@@ -3096,120 +3025,121 @@
     </w:p>
     <w:p>
       <w:pPr>
-        <w:pStyle w:val="ListParagraph"/>
+        <w:pStyle w:val="afa"/>
         <w:ind w:left="1080"/>
         <w:jc w:val="both"/>
+      </w:pPr>
+      <w:r>
+        <w:rPr>
+          <w:lang w:val="el-GR"/>
+        </w:rPr>
+        <w:t xml:space="preserve">Με </w:t>
+      </w:r>
+      <w:r>
+        <w:t>primary</w:t>
+      </w:r>
+      <w:r>
+        <w:rPr>
+          <w:lang w:val="el-GR"/>
+        </w:rPr>
+        <w:t xml:space="preserve"> </w:t>
+      </w:r>
+      <w:r>
+        <w:t>key</w:t>
+      </w:r>
+      <w:r>
+        <w:rPr>
+          <w:lang w:val="el-GR"/>
+        </w:rPr>
+        <w:t xml:space="preserve"> το </w:t>
+      </w:r>
+      <w:r>
+        <w:t>id</w:t>
+      </w:r>
+      <w:r>
+        <w:rPr>
+          <w:lang w:val="el-GR"/>
+        </w:rPr>
+        <w:t xml:space="preserve"> του, και για </w:t>
+      </w:r>
+      <w:r>
+        <w:t>password</w:t>
+      </w:r>
+      <w:r>
+        <w:rPr>
+          <w:lang w:val="el-GR"/>
+        </w:rPr>
+        <w:t xml:space="preserve"> χρησιμοποιείται ένα </w:t>
+      </w:r>
+      <w:r>
+        <w:t>default</w:t>
+      </w:r>
+      <w:r>
+        <w:rPr>
+          <w:lang w:val="el-GR"/>
+        </w:rPr>
+        <w:t xml:space="preserve"> </w:t>
+      </w:r>
+      <w:r>
+        <w:t>password</w:t>
+      </w:r>
+      <w:r>
+        <w:rPr>
+          <w:lang w:val="el-GR"/>
+        </w:rPr>
+        <w:t xml:space="preserve"> για λόγους λειτουργικότητας. Το </w:t>
+      </w:r>
+      <w:r>
+        <w:t>email</w:t>
+      </w:r>
+      <w:r>
+        <w:rPr>
+          <w:lang w:val="el-GR"/>
+        </w:rPr>
+        <w:t xml:space="preserve"> και το </w:t>
+      </w:r>
+      <w:r>
+        <w:t>password</w:t>
+      </w:r>
+      <w:r>
+        <w:rPr>
+          <w:lang w:val="el-GR"/>
+        </w:rPr>
+        <w:t xml:space="preserve"> είναι και τα στοιχεία πρόσβασης στο σύστημα για τους λογαριασμούς της</w:t>
+      </w:r>
+      <w:r>
+        <w:rPr>
+          <w:lang w:val="el-GR"/>
+        </w:rPr>
+        <w:t xml:space="preserve"> </w:t>
+      </w:r>
+      <w:r>
+        <w:rPr>
+          <w:lang w:val="el-GR"/>
+        </w:rPr>
+        <w:t>γραμματείας</w:t>
+      </w:r>
+      <w:r>
+        <w:rPr>
+          <w:lang w:val="el-GR"/>
+        </w:rPr>
+        <w:t>.</w:t>
+      </w:r>
+    </w:p>
+    <w:p>
+      <w:pPr>
+        <w:pStyle w:val="afa"/>
+        <w:ind w:left="1080"/>
+        <w:jc w:val="both"/>
         <w:rPr>
           <w:b/>
           <w:bCs/>
         </w:rPr>
       </w:pPr>
-      <w:r>
-        <w:rPr>
-          <w:lang w:val="el-GR"/>
-        </w:rPr>
-        <w:t xml:space="preserve">Με </w:t>
-      </w:r>
-      <w:r>
-        <w:t>primary</w:t>
-      </w:r>
-      <w:r>
-        <w:rPr>
-          <w:lang w:val="el-GR"/>
-        </w:rPr>
-        <w:t xml:space="preserve"> </w:t>
-      </w:r>
-      <w:r>
-        <w:t>key</w:t>
-      </w:r>
-      <w:r>
-        <w:rPr>
-          <w:lang w:val="el-GR"/>
-        </w:rPr>
-        <w:t xml:space="preserve"> το </w:t>
-      </w:r>
-      <w:r>
-        <w:t>id</w:t>
-      </w:r>
-      <w:r>
-        <w:rPr>
-          <w:lang w:val="el-GR"/>
-        </w:rPr>
-        <w:t xml:space="preserve"> του, και για </w:t>
-      </w:r>
-      <w:r>
-        <w:t>password</w:t>
-      </w:r>
-      <w:r>
-        <w:rPr>
-          <w:lang w:val="el-GR"/>
-        </w:rPr>
-        <w:t xml:space="preserve"> χρησιμοποιείται ένα </w:t>
-      </w:r>
-      <w:r>
-        <w:t>default</w:t>
-      </w:r>
-      <w:r>
-        <w:rPr>
-          <w:lang w:val="el-GR"/>
-        </w:rPr>
-        <w:t xml:space="preserve"> </w:t>
-      </w:r>
-      <w:r>
-        <w:t>password</w:t>
-      </w:r>
-      <w:r>
-        <w:rPr>
-          <w:lang w:val="el-GR"/>
-        </w:rPr>
-        <w:t xml:space="preserve"> για λόγους λειτουργικότητας. Το </w:t>
-      </w:r>
-      <w:r>
-        <w:t>email</w:t>
-      </w:r>
-      <w:r>
-        <w:rPr>
-          <w:lang w:val="el-GR"/>
-        </w:rPr>
-        <w:t xml:space="preserve"> και το </w:t>
-      </w:r>
-      <w:r>
-        <w:t>password</w:t>
-      </w:r>
-      <w:r>
-        <w:rPr>
-          <w:lang w:val="el-GR"/>
-        </w:rPr>
-        <w:t xml:space="preserve"> είναι και τα στοιχεία πρόσβασης στο σύστημα για </w:t>
-      </w:r>
-      <w:r>
-        <w:rPr>
-          <w:lang w:val="el-GR"/>
-        </w:rPr>
-        <w:t>τους λογαριασμούς της</w:t>
-      </w:r>
-      <w:r>
-        <w:rPr>
-          <w:lang w:val="el-GR"/>
-        </w:rPr>
-        <w:t xml:space="preserve"> </w:t>
-      </w:r>
-      <w:r>
-        <w:rPr>
-          <w:lang w:val="el-GR"/>
-        </w:rPr>
-        <w:t>γραμματείας</w:t>
-      </w:r>
-      <w:r>
-        <w:rPr>
-          <w:lang w:val="el-GR"/>
-        </w:rPr>
-        <w:t>.</w:t>
-      </w:r>
-    </w:p>
-    <w:p>
-      <w:pPr>
-        <w:pStyle w:val="ListParagraph"/>
+    </w:p>
+    <w:p>
+      <w:pPr>
+        <w:pStyle w:val="afa"/>
         <w:ind w:left="1080"/>
         <w:jc w:val="both"/>
         <w:rPr>
@@ -3217,12 +3147,13 @@
           <w:bCs/>
           <w:sz w:val="24"/>
           <w:szCs w:val="24"/>
-        </w:rPr>
-      </w:pPr>
-    </w:p>
-    <w:p>
-      <w:pPr>
-        <w:pStyle w:val="ListParagraph"/>
+          <w:lang w:val="el-GR"/>
+        </w:rPr>
+      </w:pPr>
+    </w:p>
+    <w:p>
+      <w:pPr>
+        <w:pStyle w:val="afa"/>
         <w:numPr>
           <w:ilvl w:val="0"/>
           <w:numId w:val="25"/>
@@ -3258,7 +3189,7 @@
     </w:p>
     <w:p>
       <w:pPr>
-        <w:pStyle w:val="ListParagraph"/>
+        <w:pStyle w:val="afa"/>
         <w:ind w:left="1080"/>
         <w:jc w:val="both"/>
         <w:rPr>
@@ -3344,7 +3275,19 @@
         <w:rPr>
           <w:lang w:val="el-GR"/>
         </w:rPr>
-        <w:t xml:space="preserve"> που δέχεται μόνο συγκεκριμένες τιμές (τύπου </w:t>
+        <w:t xml:space="preserve"> </w:t>
+      </w:r>
+      <w:r>
+        <w:rPr>
+          <w:lang w:val="el-GR"/>
+        </w:rPr>
+        <w:t xml:space="preserve">που περιγράφει την κατάσταση στην οποία βρίσκεται η εξέλιξη της διπλωματικής, </w:t>
+      </w:r>
+      <w:r>
+        <w:rPr>
+          <w:lang w:val="el-GR"/>
+        </w:rPr>
+        <w:t xml:space="preserve">που δέχεται μόνο συγκεκριμένες τιμές (τύπου </w:t>
       </w:r>
       <w:proofErr w:type="spellStart"/>
       <w:r>
@@ -3505,7 +3448,7 @@
     </w:p>
     <w:p>
       <w:pPr>
-        <w:pStyle w:val="ListParagraph"/>
+        <w:pStyle w:val="afa"/>
         <w:ind w:left="1080"/>
         <w:jc w:val="both"/>
         <w:rPr>
@@ -3519,7 +3462,7 @@
     </w:p>
     <w:p>
       <w:pPr>
-        <w:pStyle w:val="ListParagraph"/>
+        <w:pStyle w:val="afa"/>
         <w:numPr>
           <w:ilvl w:val="0"/>
           <w:numId w:val="25"/>
@@ -3571,7 +3514,7 @@
     </w:p>
     <w:p>
       <w:pPr>
-        <w:pStyle w:val="ListParagraph"/>
+        <w:pStyle w:val="afa"/>
         <w:ind w:left="1080"/>
         <w:jc w:val="both"/>
         <w:rPr>
@@ -3615,24 +3558,18 @@
         <w:rPr>
           <w:lang w:val="el-GR"/>
         </w:rPr>
+        <w:t xml:space="preserve"> και </w:t>
+      </w:r>
+      <w:r>
+        <w:t>foreign</w:t>
+      </w:r>
+      <w:r>
+        <w:rPr>
+          <w:lang w:val="el-GR"/>
+        </w:rPr>
         <w:t xml:space="preserve"> </w:t>
       </w:r>
       <w:r>
-        <w:rPr>
-          <w:lang w:val="el-GR"/>
-        </w:rPr>
-        <w:t xml:space="preserve">και </w:t>
-      </w:r>
-      <w:r>
-        <w:t>foreign</w:t>
-      </w:r>
-      <w:r>
-        <w:rPr>
-          <w:lang w:val="el-GR"/>
-        </w:rPr>
-        <w:t xml:space="preserve"> </w:t>
-      </w:r>
-      <w:r>
         <w:t>keys</w:t>
       </w:r>
       <w:r>
@@ -3648,19 +3585,7 @@
         <w:rPr>
           <w:lang w:val="el-GR"/>
         </w:rPr>
-        <w:t xml:space="preserve"> του </w:t>
-      </w:r>
-      <w:r>
-        <w:rPr>
-          <w:lang w:val="el-GR"/>
-        </w:rPr>
-        <w:t>καθηγητή που δέχεται τη πρόσκληση</w:t>
-      </w:r>
-      <w:r>
-        <w:rPr>
-          <w:lang w:val="el-GR"/>
-        </w:rPr>
-        <w:t xml:space="preserve"> αλλά και το </w:t>
+        <w:t xml:space="preserve"> του καθηγητή που δέχεται τη πρόσκληση αλλά και το </w:t>
       </w:r>
       <w:r>
         <w:t>id</w:t>
@@ -3678,7 +3603,14 @@
         <w:rPr>
           <w:lang w:val="el-GR"/>
         </w:rPr>
-        <w:t xml:space="preserve"> η οποία αναφέρεται στη κατάσταση της πρόσκλησης και δέχεται συγκεκριμένες τιμές (είναι τύπου </w:t>
+        <w:t xml:space="preserve"> η οποία αναφέρεται στη κατάσταση της </w:t>
+      </w:r>
+      <w:r>
+        <w:rPr>
+          <w:lang w:val="el-GR"/>
+        </w:rPr>
+        <w:lastRenderedPageBreak/>
+        <w:t xml:space="preserve">πρόσκλησης και δέχεται συγκεκριμένες τιμές (είναι τύπου </w:t>
       </w:r>
       <w:proofErr w:type="spellStart"/>
       <w:r>
@@ -3726,7 +3658,7 @@
     </w:p>
     <w:p>
       <w:pPr>
-        <w:pStyle w:val="ListParagraph"/>
+        <w:pStyle w:val="afa"/>
         <w:ind w:left="1080"/>
         <w:rPr>
           <w:sz w:val="24"/>
@@ -3737,7 +3669,7 @@
     </w:p>
     <w:p>
       <w:pPr>
-        <w:pStyle w:val="ListParagraph"/>
+        <w:pStyle w:val="afa"/>
         <w:numPr>
           <w:ilvl w:val="0"/>
           <w:numId w:val="25"/>
@@ -3789,7 +3721,7 @@
     </w:p>
     <w:p>
       <w:pPr>
-        <w:pStyle w:val="ListParagraph"/>
+        <w:pStyle w:val="afa"/>
         <w:ind w:left="1080"/>
         <w:jc w:val="both"/>
         <w:rPr>
@@ -3833,16 +3765,70 @@
         <w:rPr>
           <w:lang w:val="el-GR"/>
         </w:rPr>
+        <w:t xml:space="preserve"> και </w:t>
+      </w:r>
+      <w:r>
+        <w:t>foreign</w:t>
+      </w:r>
+      <w:r>
+        <w:rPr>
+          <w:lang w:val="el-GR"/>
+        </w:rPr>
         <w:t xml:space="preserve"> </w:t>
       </w:r>
       <w:r>
-        <w:rPr>
-          <w:lang w:val="el-GR"/>
-        </w:rPr>
-        <w:t xml:space="preserve">και </w:t>
-      </w:r>
-      <w:r>
-        <w:t>foreign</w:t>
+        <w:t>keys</w:t>
+      </w:r>
+      <w:r>
+        <w:rPr>
+          <w:lang w:val="el-GR"/>
+        </w:rPr>
+        <w:t xml:space="preserve"> το </w:t>
+      </w:r>
+      <w:r>
+        <w:t>id</w:t>
+      </w:r>
+      <w:r>
+        <w:rPr>
+          <w:lang w:val="el-GR"/>
+        </w:rPr>
+        <w:t xml:space="preserve"> της διπλωματικής στην οποία αναφέρεται η τριμελής αλλά και 2 </w:t>
+      </w:r>
+      <w:r>
+        <w:t>id</w:t>
+      </w:r>
+      <w:r>
+        <w:rPr>
+          <w:lang w:val="el-GR"/>
+        </w:rPr>
+        <w:t xml:space="preserve"> τα οποία αναφέρονται στ</w:t>
+      </w:r>
+      <w:r>
+        <w:rPr>
+          <w:lang w:val="el-GR"/>
+        </w:rPr>
+        <w:t xml:space="preserve">α </w:t>
+      </w:r>
+      <w:r>
+        <w:t>id</w:t>
+      </w:r>
+      <w:r>
+        <w:rPr>
+          <w:lang w:val="el-GR"/>
+        </w:rPr>
+        <w:t xml:space="preserve"> των 2 </w:t>
+      </w:r>
+      <w:r>
+        <w:rPr>
+          <w:lang w:val="el-GR"/>
+        </w:rPr>
+        <w:t>καθηγητ</w:t>
+      </w:r>
+      <w:r>
+        <w:rPr>
+          <w:lang w:val="el-GR"/>
+        </w:rPr>
+        <w:t>ών</w:t>
       </w:r>
       <w:r>
         <w:rPr>
@@ -3851,81 +3837,30 @@
         <w:t xml:space="preserve"> </w:t>
       </w:r>
       <w:r>
-        <w:t>keys</w:t>
-      </w:r>
-      <w:r>
-        <w:rPr>
-          <w:lang w:val="el-GR"/>
-        </w:rPr>
-        <w:t xml:space="preserve"> το </w:t>
-      </w:r>
-      <w:r>
-        <w:t>id</w:t>
-      </w:r>
-      <w:r>
-        <w:rPr>
-          <w:lang w:val="el-GR"/>
-        </w:rPr>
-        <w:t xml:space="preserve"> </w:t>
-      </w:r>
-      <w:r>
-        <w:rPr>
-          <w:lang w:val="el-GR"/>
-        </w:rPr>
-        <w:t xml:space="preserve">της διπλωματικής στην οποία αναφέρεται η τριμελής αλλά και 2 </w:t>
-      </w:r>
-      <w:r>
-        <w:t>id</w:t>
-      </w:r>
-      <w:r>
-        <w:rPr>
-          <w:lang w:val="el-GR"/>
-        </w:rPr>
-        <w:t xml:space="preserve"> τα οποία αναφέρονται στ</w:t>
-      </w:r>
-      <w:r>
-        <w:rPr>
-          <w:lang w:val="el-GR"/>
-        </w:rPr>
-        <w:t xml:space="preserve">α </w:t>
-      </w:r>
-      <w:r>
-        <w:t>id</w:t>
-      </w:r>
-      <w:r>
-        <w:rPr>
-          <w:lang w:val="el-GR"/>
-        </w:rPr>
-        <w:t xml:space="preserve"> των 2 </w:t>
-      </w:r>
-      <w:r>
-        <w:rPr>
-          <w:lang w:val="el-GR"/>
-        </w:rPr>
-        <w:t>καθηγητ</w:t>
-      </w:r>
-      <w:r>
-        <w:rPr>
-          <w:lang w:val="el-GR"/>
-        </w:rPr>
-        <w:t>ών</w:t>
-      </w:r>
-      <w:r>
-        <w:rPr>
-          <w:lang w:val="el-GR"/>
-        </w:rPr>
-        <w:t xml:space="preserve"> </w:t>
-      </w:r>
-      <w:r>
-        <w:rPr>
-          <w:lang w:val="el-GR"/>
-        </w:rPr>
-        <w:t>που απαρτίζουν τη τριμελή ( το τρίτο μέλος είναι ο επιβλέπων καθηγητής, πληροφορία η οποία δε χρειάζεται να καταγράφεται εκ νέου στη συγκεκριμένη οντότητά).</w:t>
-      </w:r>
-    </w:p>
-    <w:p>
-      <w:pPr>
-        <w:pStyle w:val="ListParagraph"/>
+        <w:rPr>
+          <w:lang w:val="el-GR"/>
+        </w:rPr>
+        <w:t>που απαρτίζουν τη τριμελή ( το τρίτο μέλος είναι ο επιβλέπων καθηγητής, πληροφορία η οποία δε χρειάζεται να καταγράφεται εκ νέου στη συγκεκριμένη οντότητά</w:t>
+      </w:r>
+      <w:r>
+        <w:rPr>
+          <w:lang w:val="el-GR"/>
+        </w:rPr>
+        <w:t xml:space="preserve">, καθώς διατηρείται στον πίνακα </w:t>
+      </w:r>
+      <w:r>
+        <w:t>Theses</w:t>
+      </w:r>
+      <w:r>
+        <w:rPr>
+          <w:lang w:val="el-GR"/>
+        </w:rPr>
+        <w:t>).</w:t>
+      </w:r>
+    </w:p>
+    <w:p>
+      <w:pPr>
+        <w:pStyle w:val="afa"/>
         <w:ind w:left="1080"/>
         <w:jc w:val="both"/>
         <w:rPr>
@@ -3937,7 +3872,7 @@
     </w:p>
     <w:p>
       <w:pPr>
-        <w:pStyle w:val="ListParagraph"/>
+        <w:pStyle w:val="afa"/>
         <w:numPr>
           <w:ilvl w:val="0"/>
           <w:numId w:val="25"/>
@@ -3989,7 +3924,7 @@
     </w:p>
     <w:p>
       <w:pPr>
-        <w:pStyle w:val="ListParagraph"/>
+        <w:pStyle w:val="afa"/>
         <w:ind w:left="1080"/>
         <w:jc w:val="both"/>
         <w:rPr>
@@ -4033,24 +3968,18 @@
         <w:rPr>
           <w:lang w:val="el-GR"/>
         </w:rPr>
+        <w:t xml:space="preserve"> και </w:t>
+      </w:r>
+      <w:r>
+        <w:t>foreign</w:t>
+      </w:r>
+      <w:r>
+        <w:rPr>
+          <w:lang w:val="el-GR"/>
+        </w:rPr>
         <w:t xml:space="preserve"> </w:t>
       </w:r>
       <w:r>
-        <w:rPr>
-          <w:lang w:val="el-GR"/>
-        </w:rPr>
-        <w:t xml:space="preserve">και </w:t>
-      </w:r>
-      <w:r>
-        <w:t>foreign</w:t>
-      </w:r>
-      <w:r>
-        <w:rPr>
-          <w:lang w:val="el-GR"/>
-        </w:rPr>
-        <w:t xml:space="preserve"> </w:t>
-      </w:r>
-      <w:r>
         <w:t>keys</w:t>
       </w:r>
       <w:r>
@@ -4075,7 +4004,31 @@
         <w:rPr>
           <w:lang w:val="el-GR"/>
         </w:rPr>
-        <w:t xml:space="preserve"> του καθηγητή που καταχωρεί την εν λόγω βαθμολογία. Για κάθε διπλωματική δημιουργούνται 3 διακριτές καταχωρήσεις βαθμού – 3 διακριτά αντικείμενα – , μια από κάθε καθηγητή της τριμελούς, οι οποίες στη συνέχεια επιδέχονται την αναγκαία επεξεργασία για να οριστεί και ο τελικός βαθμός μιας διπλωματικής. Κάθε αντικείμενο καταχώρησης βαθμού έχει 4 ιδιότητες, μια για κάθε κριτήριο αξιολόγησης μιας διπλωματικής εργασίας, σύμφωνα και με τις οδηγίες του Πανεπιστημίου Πατρών. Επίσης έχει την ιδιότητα </w:t>
+        <w:t xml:space="preserve"> του καθηγητή που καταχωρεί την εν λόγω βαθμολογία. Για κάθε διπλωματική δημιουργούνται </w:t>
+      </w:r>
+      <w:r>
+        <w:rPr>
+          <w:lang w:val="el-GR"/>
+        </w:rPr>
+        <w:t>3</w:t>
+      </w:r>
+      <w:r>
+        <w:rPr>
+          <w:lang w:val="el-GR"/>
+        </w:rPr>
+        <w:t xml:space="preserve"> διακριτές καταχωρήσεις βαθμού – </w:t>
+      </w:r>
+      <w:r>
+        <w:rPr>
+          <w:lang w:val="el-GR"/>
+        </w:rPr>
+        <w:t>3</w:t>
+      </w:r>
+      <w:r>
+        <w:rPr>
+          <w:lang w:val="el-GR"/>
+        </w:rPr>
+        <w:t xml:space="preserve"> διακριτά αντικείμενα – , μια από κάθε καθηγητή της τριμελούς, οι οποίες στη συνέχεια επιδέχονται την αναγκαία επεξεργασία για να οριστεί και ο τελικός βαθμός μιας διπλωματικής. Κάθε αντικείμενο καταχώρησης βαθμού έχει 4 ιδιότητες, μια για κάθε κριτήριο αξιολόγησης μιας διπλωματικής εργασίας, σύμφωνα και με τις οδηγίες του Πανεπιστημίου Πατρών. Επίσης έχει την ιδιότητα </w:t>
       </w:r>
       <w:r>
         <w:t>finalized</w:t>
@@ -4098,7 +4051,7 @@
     </w:p>
     <w:p>
       <w:pPr>
-        <w:pStyle w:val="ListParagraph"/>
+        <w:pStyle w:val="afa"/>
         <w:ind w:left="1080"/>
         <w:jc w:val="both"/>
         <w:rPr>
@@ -4110,7 +4063,7 @@
     </w:p>
     <w:p>
       <w:pPr>
-        <w:pStyle w:val="ListParagraph"/>
+        <w:pStyle w:val="afa"/>
         <w:numPr>
           <w:ilvl w:val="0"/>
           <w:numId w:val="25"/>
@@ -4162,7 +4115,7 @@
     </w:p>
     <w:p>
       <w:pPr>
-        <w:pStyle w:val="ListParagraph"/>
+        <w:pStyle w:val="afa"/>
         <w:ind w:left="1080"/>
         <w:jc w:val="both"/>
         <w:rPr>
@@ -4208,24 +4161,18 @@
         <w:rPr>
           <w:lang w:val="el-GR"/>
         </w:rPr>
+        <w:t xml:space="preserve"> και </w:t>
+      </w:r>
+      <w:r>
+        <w:t>foreign</w:t>
+      </w:r>
+      <w:r>
+        <w:rPr>
+          <w:lang w:val="el-GR"/>
+        </w:rPr>
         <w:t xml:space="preserve"> </w:t>
       </w:r>
       <w:r>
-        <w:rPr>
-          <w:lang w:val="el-GR"/>
-        </w:rPr>
-        <w:t xml:space="preserve">και </w:t>
-      </w:r>
-      <w:r>
-        <w:t>foreign</w:t>
-      </w:r>
-      <w:r>
-        <w:rPr>
-          <w:lang w:val="el-GR"/>
-        </w:rPr>
-        <w:t xml:space="preserve"> </w:t>
-      </w:r>
-      <w:r>
         <w:t>key</w:t>
       </w:r>
       <w:r>
@@ -4292,7 +4239,7 @@
     </w:p>
     <w:p>
       <w:pPr>
-        <w:pStyle w:val="ListParagraph"/>
+        <w:pStyle w:val="afa"/>
         <w:numPr>
           <w:ilvl w:val="0"/>
           <w:numId w:val="25"/>
@@ -4344,7 +4291,7 @@
     </w:p>
     <w:p>
       <w:pPr>
-        <w:pStyle w:val="ListParagraph"/>
+        <w:pStyle w:val="afa"/>
         <w:ind w:left="1080"/>
         <w:rPr>
           <w:sz w:val="24"/>
@@ -4398,13 +4345,7 @@
         <w:rPr>
           <w:lang w:val="el-GR"/>
         </w:rPr>
-        <w:t xml:space="preserve"> στο οποίο ανήκει </w:t>
-      </w:r>
-      <w:r>
-        <w:rPr>
-          <w:lang w:val="el-GR"/>
-        </w:rPr>
-        <w:t>– αφού υπάρχει 1 προς 1 αντιστοιχία -</w:t>
+        <w:t xml:space="preserve"> στο οποίο ανήκει – αφού υπάρχει 1 προς 1 αντιστοιχία -</w:t>
       </w:r>
       <w:r>
         <w:rPr>
@@ -4445,7 +4386,7 @@
     </w:p>
     <w:p>
       <w:pPr>
-        <w:pStyle w:val="ListParagraph"/>
+        <w:pStyle w:val="afa"/>
         <w:numPr>
           <w:ilvl w:val="0"/>
           <w:numId w:val="25"/>
@@ -4497,9 +4438,12 @@
     </w:p>
     <w:p>
       <w:pPr>
-        <w:pStyle w:val="ListParagraph"/>
+        <w:pStyle w:val="afa"/>
         <w:ind w:left="1080"/>
         <w:jc w:val="both"/>
+        <w:rPr>
+          <w:lang w:val="el-GR"/>
+        </w:rPr>
       </w:pPr>
       <w:r>
         <w:rPr>
@@ -4538,13 +4482,7 @@
         <w:rPr>
           <w:lang w:val="el-GR"/>
         </w:rPr>
-        <w:t xml:space="preserve">, </w:t>
-      </w:r>
-      <w:r>
-        <w:rPr>
-          <w:lang w:val="el-GR"/>
-        </w:rPr>
-        <w:t xml:space="preserve">και </w:t>
+        <w:t xml:space="preserve">, και </w:t>
       </w:r>
       <w:r>
         <w:t>foreign</w:t>
@@ -4571,13 +4509,7 @@
         <w:rPr>
           <w:lang w:val="el-GR"/>
         </w:rPr>
-        <w:t xml:space="preserve"> της διπλωματικής στην οποία αναφέρεται.</w:t>
-      </w:r>
-      <w:r>
-        <w:rPr>
-          <w:lang w:val="el-GR"/>
-        </w:rPr>
-        <w:t xml:space="preserve"> Κάθε φορά που μια διπλωματική αλλάζει κατάσταση (</w:t>
+        <w:t xml:space="preserve"> της διπλωματικής στην οποία αναφέρεται. Κάθε φορά που μια διπλωματική αλλάζει κατάσταση (</w:t>
       </w:r>
       <w:r>
         <w:t>status</w:t>
@@ -4628,7 +4560,14 @@
         <w:rPr>
           <w:lang w:val="el-GR"/>
         </w:rPr>
-        <w:t xml:space="preserve"> όπου εγκρίθηκε η όποια απόφαση (ανάθεσης, ακύρωσης </w:t>
+        <w:t xml:space="preserve"> όπου εγκρίθηκε η </w:t>
+      </w:r>
+      <w:r>
+        <w:rPr>
+          <w:lang w:val="el-GR"/>
+        </w:rPr>
+        <w:lastRenderedPageBreak/>
+        <w:t xml:space="preserve">όποια απόφαση (ανάθεσης, ακύρωσης </w:t>
       </w:r>
       <w:proofErr w:type="spellStart"/>
       <w:r>
@@ -4665,18 +4604,19 @@
     </w:p>
     <w:p>
       <w:pPr>
-        <w:pStyle w:val="ListParagraph"/>
+        <w:pStyle w:val="afa"/>
         <w:ind w:left="1080"/>
         <w:jc w:val="both"/>
         <w:rPr>
           <w:sz w:val="24"/>
           <w:szCs w:val="24"/>
-        </w:rPr>
-      </w:pPr>
-    </w:p>
-    <w:p>
-      <w:pPr>
-        <w:pStyle w:val="ListParagraph"/>
+          <w:lang w:val="el-GR"/>
+        </w:rPr>
+      </w:pPr>
+    </w:p>
+    <w:p>
+      <w:pPr>
+        <w:pStyle w:val="afa"/>
         <w:numPr>
           <w:ilvl w:val="0"/>
           <w:numId w:val="25"/>
@@ -4712,7 +4652,7 @@
     </w:p>
     <w:p>
       <w:pPr>
-        <w:pStyle w:val="ListParagraph"/>
+        <w:pStyle w:val="afa"/>
         <w:ind w:left="1080"/>
         <w:rPr>
           <w:lang w:val="el-GR"/>
@@ -4758,19 +4698,7 @@
         <w:rPr>
           <w:lang w:val="el-GR"/>
         </w:rPr>
-        <w:t xml:space="preserve"> </w:t>
-      </w:r>
-      <w:r>
-        <w:rPr>
-          <w:lang w:val="el-GR"/>
-        </w:rPr>
-        <w:t>στο οποίο ανήκει</w:t>
-      </w:r>
-      <w:r>
-        <w:rPr>
-          <w:lang w:val="el-GR"/>
-        </w:rPr>
-        <w:t xml:space="preserve"> – αφού υπάρχει 1 προς 1 αντιστοιχία - , </w:t>
+        <w:t xml:space="preserve"> στο οποίο ανήκει – αφού υπάρχει 1 προς 1 αντιστοιχία - , </w:t>
       </w:r>
       <w:r>
         <w:rPr>
@@ -4781,7 +4709,7 @@
     </w:p>
     <w:p>
       <w:pPr>
-        <w:pStyle w:val="ListParagraph"/>
+        <w:pStyle w:val="afa"/>
         <w:ind w:left="1080"/>
         <w:rPr>
           <w:sz w:val="24"/>
@@ -4792,7 +4720,7 @@
     </w:p>
     <w:p>
       <w:pPr>
-        <w:pStyle w:val="ListParagraph"/>
+        <w:pStyle w:val="afa"/>
         <w:numPr>
           <w:ilvl w:val="0"/>
           <w:numId w:val="25"/>
@@ -4828,7 +4756,7 @@
     </w:p>
     <w:p>
       <w:pPr>
-        <w:pStyle w:val="ListParagraph"/>
+        <w:pStyle w:val="afa"/>
         <w:ind w:left="1080"/>
         <w:rPr>
           <w:b/>
@@ -4881,10 +4809,7 @@
         <w:t xml:space="preserve"> </w:t>
       </w:r>
       <w:r>
-        <w:t>key</w:t>
-      </w:r>
-      <w:r>
-        <w:t>s</w:t>
+        <w:t>keys</w:t>
       </w:r>
       <w:r>
         <w:rPr>
@@ -4899,13 +4824,7 @@
         <w:rPr>
           <w:lang w:val="el-GR"/>
         </w:rPr>
-        <w:t xml:space="preserve"> της διπλωματικής στην οποία αναφέρεται</w:t>
-      </w:r>
-      <w:r>
-        <w:rPr>
-          <w:lang w:val="el-GR"/>
-        </w:rPr>
-        <w:t xml:space="preserve"> και το </w:t>
+        <w:t xml:space="preserve"> της διπλωματικής στην οποία αναφέρεται και το </w:t>
       </w:r>
       <w:r>
         <w:t>id</w:t>
@@ -4916,14 +4835,12 @@
         </w:rPr>
         <w:t xml:space="preserve"> του καθηγητή της τριμελούς που </w:t>
       </w:r>
-      <w:proofErr w:type="spellStart"/>
-      <w:r>
-        <w:rPr>
-          <w:lang w:val="el-GR"/>
-        </w:rPr>
-        <w:t>ανήρτησε</w:t>
-      </w:r>
-      <w:proofErr w:type="spellEnd"/>
+      <w:r>
+        <w:rPr>
+          <w:lang w:val="el-GR"/>
+        </w:rPr>
+        <w:t>ανάρτησε</w:t>
+      </w:r>
       <w:r>
         <w:rPr>
           <w:lang w:val="el-GR"/>
@@ -4943,102 +4860,779 @@
     </w:p>
     <w:p>
       <w:pPr>
-        <w:pStyle w:val="ListParagraph"/>
-        <w:jc w:val="both"/>
-        <w:rPr>
-          <w:sz w:val="24"/>
-          <w:szCs w:val="24"/>
-          <w:lang w:val="el-GR"/>
-        </w:rPr>
-      </w:pPr>
-    </w:p>
-    <w:p>
-      <w:pPr>
-        <w:rPr>
-          <w:lang w:val="el-GR"/>
-        </w:rPr>
-      </w:pPr>
-    </w:p>
-    <w:p>
-      <w:pPr>
-        <w:rPr>
-          <w:lang w:val="el-GR"/>
-        </w:rPr>
-      </w:pPr>
-    </w:p>
-    <w:p>
-      <w:pPr>
-        <w:rPr>
-          <w:lang w:val="el-GR"/>
-        </w:rPr>
-      </w:pPr>
-    </w:p>
-    <w:p>
-      <w:pPr>
-        <w:rPr>
-          <w:lang w:val="el-GR"/>
-        </w:rPr>
-      </w:pPr>
-    </w:p>
-    <w:p>
-      <w:pPr>
-        <w:rPr>
-          <w:lang w:val="el-GR"/>
-        </w:rPr>
-      </w:pPr>
-    </w:p>
-    <w:p>
-      <w:pPr>
-        <w:rPr>
-          <w:lang w:val="el-GR"/>
-        </w:rPr>
-      </w:pPr>
-    </w:p>
-    <w:p>
-      <w:pPr>
-        <w:rPr>
-          <w:lang w:val="el-GR"/>
-        </w:rPr>
-      </w:pPr>
-    </w:p>
-    <w:p>
-      <w:pPr>
-        <w:rPr>
-          <w:lang w:val="el-GR"/>
-        </w:rPr>
-      </w:pPr>
-    </w:p>
-    <w:p>
-      <w:pPr>
-        <w:rPr>
-          <w:lang w:val="el-GR"/>
-        </w:rPr>
-      </w:pPr>
-    </w:p>
-    <w:p>
-      <w:pPr>
-        <w:rPr>
-          <w:lang w:val="el-GR"/>
-        </w:rPr>
-      </w:pPr>
-    </w:p>
-    <w:p>
-      <w:pPr>
-        <w:pStyle w:val="Heading1"/>
+        <w:rPr>
+          <w:lang w:val="el-GR"/>
+        </w:rPr>
+      </w:pPr>
+      <w:r>
+        <w:rPr>
+          <w:lang w:val="el-GR"/>
+        </w:rPr>
+        <w:t xml:space="preserve">Πήραμε την επιλογή να μην έχουμε όλους τους χρήστες σε ένα κοινό πίνακα </w:t>
+      </w:r>
+      <w:r>
+        <w:t>users</w:t>
+      </w:r>
+      <w:r>
+        <w:rPr>
+          <w:lang w:val="el-GR"/>
+        </w:rPr>
+        <w:t xml:space="preserve">, </w:t>
+      </w:r>
+      <w:r>
+        <w:rPr>
+          <w:lang w:val="el-GR"/>
+        </w:rPr>
+        <w:t xml:space="preserve">ώστε να μπορούμε να διατηρήσουμε διαφορετικά στοιχεία ανάλογα του είδους του χρήστη καθώς και για να είναι πιο εύκολος ο διαχωρισμός τους από το σύστημα. </w:t>
+      </w:r>
+    </w:p>
+    <w:p/>
+    <w:p>
+      <w:pPr>
+        <w:rPr>
+          <w:lang w:val="el-GR"/>
+        </w:rPr>
+      </w:pPr>
+      <w:r>
+        <w:rPr>
+          <w:lang w:val="el-GR"/>
+        </w:rPr>
+        <w:t xml:space="preserve">ΔΙΑΧΕΙΡΗΣΗ </w:t>
+      </w:r>
+      <w:r>
+        <w:t>CACHE</w:t>
+      </w:r>
+    </w:p>
+    <w:p>
+      <w:pPr>
+        <w:rPr>
+          <w:lang w:val="el-GR"/>
+        </w:rPr>
+      </w:pPr>
+      <w:r>
+        <w:rPr>
+          <w:lang w:val="el-GR"/>
+        </w:rPr>
+        <w:t>Η εξέλιξη μιας διπλωματικής είναι, στις περισσότερες περιπτώσεις, μια μεγάλη σε χρονική έκταση διαδικασία, γεγονός που σημαίνει ότι οι αλλαγές στο σύστημα και συνεπώς στα δεδομένα της βάσης, δεν θα είναι απαραίτητα καθημερινές. Συμπερασματικά, δεν χρειάζεται να φορτώνουμε κάθε φορά τα δεδομένα, αλλά απλά να ελέγχουμε, όταν λαμβάνουμε ένα αίτημα</w:t>
+      </w:r>
+      <w:r>
+        <w:rPr>
+          <w:lang w:val="el-GR"/>
+        </w:rPr>
+        <w:t>,</w:t>
+      </w:r>
+      <w:r>
+        <w:rPr>
+          <w:lang w:val="el-GR"/>
+        </w:rPr>
+        <w:t xml:space="preserve"> αν αυτά έχουν αλλάξει.</w:t>
+      </w:r>
+    </w:p>
+    <w:p>
+      <w:r>
+        <w:rPr>
+          <w:lang w:val="el-GR"/>
+        </w:rPr>
+        <w:t xml:space="preserve">Για αυτόν τον λόγο, χρησιμοποιήσαμε </w:t>
+      </w:r>
+      <w:r>
+        <w:rPr>
+          <w:lang w:val="el-GR"/>
+        </w:rPr>
+        <w:t>κεφαλίδες</w:t>
+      </w:r>
+      <w:r>
+        <w:rPr>
+          <w:lang w:val="el-GR"/>
+        </w:rPr>
+        <w:t xml:space="preserve"> </w:t>
+      </w:r>
+      <w:r>
+        <w:t>HTTP</w:t>
+      </w:r>
+      <w:r>
+        <w:rPr>
+          <w:lang w:val="el-GR"/>
+        </w:rPr>
+        <w:t xml:space="preserve"> </w:t>
+      </w:r>
+      <w:r>
+        <w:t>ETag</w:t>
+      </w:r>
+      <w:r>
+        <w:rPr>
+          <w:lang w:val="el-GR"/>
+        </w:rPr>
+        <w:t>,</w:t>
+      </w:r>
+      <w:r>
+        <w:rPr>
+          <w:lang w:val="el-GR"/>
+        </w:rPr>
+        <w:t xml:space="preserve"> στα αιτήματα </w:t>
+      </w:r>
+      <w:r>
+        <w:t>get</w:t>
+      </w:r>
+      <w:r>
+        <w:rPr>
+          <w:lang w:val="el-GR"/>
+        </w:rPr>
+        <w:t xml:space="preserve"> που κάναμε στον </w:t>
+      </w:r>
+      <w:r>
+        <w:t>server</w:t>
+      </w:r>
+      <w:r>
+        <w:rPr>
+          <w:lang w:val="el-GR"/>
+        </w:rPr>
+        <w:t>, ώστε να μην γίνονται περιττές αποστολές δεδομένων, αν αυτά δεν έχουν τροποποιηθεί</w:t>
+      </w:r>
+      <w:r>
+        <w:rPr>
+          <w:lang w:val="el-GR"/>
+        </w:rPr>
+        <w:t>.</w:t>
+      </w:r>
+      <w:r>
+        <w:rPr>
+          <w:lang w:val="el-GR"/>
+        </w:rPr>
+        <w:t xml:space="preserve"> </w:t>
+      </w:r>
+      <w:r>
+        <w:rPr>
+          <w:lang w:val="el-GR"/>
+        </w:rPr>
+        <w:t xml:space="preserve">Όταν ο </w:t>
+      </w:r>
+      <w:r>
+        <w:t>client</w:t>
+      </w:r>
+      <w:r>
+        <w:rPr>
+          <w:lang w:val="el-GR"/>
+        </w:rPr>
+        <w:t xml:space="preserve"> εκτελεί ένα αίτημα </w:t>
+      </w:r>
+      <w:r>
+        <w:t>GET</w:t>
+      </w:r>
+      <w:r>
+        <w:rPr>
+          <w:lang w:val="el-GR"/>
+        </w:rPr>
+        <w:t>, περιλαμβάν</w:t>
+      </w:r>
+      <w:r>
+        <w:rPr>
+          <w:lang w:val="el-GR"/>
+        </w:rPr>
+        <w:t>ουμε</w:t>
+      </w:r>
+      <w:r>
+        <w:rPr>
+          <w:lang w:val="el-GR"/>
+        </w:rPr>
+        <w:t xml:space="preserve"> στην απόκριση </w:t>
+      </w:r>
+      <w:r>
+        <w:rPr>
+          <w:lang w:val="el-GR"/>
+        </w:rPr>
+        <w:t xml:space="preserve">του </w:t>
+      </w:r>
+      <w:r>
+        <w:t>server</w:t>
+      </w:r>
+      <w:r>
+        <w:rPr>
+          <w:lang w:val="el-GR"/>
+        </w:rPr>
+        <w:t xml:space="preserve"> </w:t>
+      </w:r>
+      <w:r>
+        <w:rPr>
+          <w:lang w:val="el-GR"/>
+        </w:rPr>
+        <w:t xml:space="preserve">μια τιμή </w:t>
+      </w:r>
+      <w:r>
+        <w:t>ETag</w:t>
+      </w:r>
+      <w:r>
+        <w:rPr>
+          <w:lang w:val="el-GR"/>
+        </w:rPr>
+        <w:t xml:space="preserve">, η οποία λειτουργεί ως μοναδικό αναγνωριστικό για τα δεδομένα που επιστρέφονται. Η τιμή αυτή βασίζεται σε μια μοναδική συμβολοσειρά που αντιστοιχεί στην κατάσταση των δεδομένων </w:t>
+      </w:r>
+      <w:r>
+        <w:rPr>
+          <w:lang w:val="el-GR"/>
+        </w:rPr>
+        <w:t>(</w:t>
+      </w:r>
+      <w:r>
+        <w:t>results</w:t>
+      </w:r>
+      <w:r>
+        <w:rPr>
+          <w:lang w:val="el-GR"/>
+        </w:rPr>
+        <w:t xml:space="preserve">) </w:t>
+      </w:r>
+      <w:r>
+        <w:rPr>
+          <w:lang w:val="el-GR"/>
+        </w:rPr>
+        <w:t>τη στιγμή της απόκρισης.</w:t>
+      </w:r>
+    </w:p>
+    <w:p>
+      <w:r>
+        <w:rPr>
+          <w:lang w:val="el-GR"/>
+        </w:rPr>
+        <w:t xml:space="preserve">Στα επόμενα αιτήματα, ο </w:t>
+      </w:r>
+      <w:r>
+        <w:t>client</w:t>
+      </w:r>
+      <w:r>
+        <w:rPr>
+          <w:lang w:val="el-GR"/>
+        </w:rPr>
+        <w:t xml:space="preserve"> περιλαμβάνει την τιμή του </w:t>
+      </w:r>
+      <w:r>
+        <w:t>ETag</w:t>
+      </w:r>
+      <w:r>
+        <w:rPr>
+          <w:lang w:val="el-GR"/>
+        </w:rPr>
+        <w:t xml:space="preserve"> που έλαβε στην κεφαλίδα </w:t>
+      </w:r>
+      <w:r>
+        <w:t>If</w:t>
+      </w:r>
+      <w:r>
+        <w:rPr>
+          <w:lang w:val="el-GR"/>
+        </w:rPr>
+        <w:t>-</w:t>
+      </w:r>
+      <w:r>
+        <w:t>None</w:t>
+      </w:r>
+      <w:r>
+        <w:rPr>
+          <w:lang w:val="el-GR"/>
+        </w:rPr>
+        <w:t>-</w:t>
+      </w:r>
+      <w:r>
+        <w:t>Match</w:t>
+      </w:r>
+      <w:r>
+        <w:rPr>
+          <w:lang w:val="el-GR"/>
+        </w:rPr>
+        <w:t xml:space="preserve">. </w:t>
+      </w:r>
+      <w:r>
+        <w:rPr>
+          <w:lang w:val="el-GR"/>
+        </w:rPr>
+        <w:t>Συγκρίνουμε λοιπόν</w:t>
+      </w:r>
+      <w:r>
+        <w:rPr>
+          <w:lang w:val="el-GR"/>
+        </w:rPr>
+        <w:t xml:space="preserve"> αυτήν την τιμή με</w:t>
+      </w:r>
+      <w:r>
+        <w:rPr>
+          <w:lang w:val="el-GR"/>
+        </w:rPr>
+        <w:t xml:space="preserve"> την</w:t>
+      </w:r>
+      <w:r>
+        <w:rPr>
+          <w:lang w:val="el-GR"/>
+        </w:rPr>
+        <w:t xml:space="preserve"> τρέχουσα τιμή </w:t>
+      </w:r>
+      <w:r>
+        <w:t>ETag</w:t>
+      </w:r>
+      <w:r>
+        <w:rPr>
+          <w:lang w:val="el-GR"/>
+        </w:rPr>
+        <w:t xml:space="preserve"> που </w:t>
+      </w:r>
+      <w:proofErr w:type="spellStart"/>
+      <w:r>
+        <w:rPr>
+          <w:lang w:val="el-GR"/>
+        </w:rPr>
+        <w:t>παρήχθηκε</w:t>
+      </w:r>
+      <w:proofErr w:type="spellEnd"/>
+      <w:r>
+        <w:rPr>
+          <w:lang w:val="el-GR"/>
+        </w:rPr>
+        <w:t xml:space="preserve"> βάση των δεδομένων από τον </w:t>
+      </w:r>
+      <w:r>
+        <w:t>server</w:t>
+      </w:r>
+      <w:r>
+        <w:rPr>
+          <w:lang w:val="el-GR"/>
+        </w:rPr>
+        <w:t xml:space="preserve">, </w:t>
+      </w:r>
+      <w:r>
+        <w:rPr>
+          <w:lang w:val="el-GR"/>
+        </w:rPr>
+        <w:t>ελέγχοντας</w:t>
+      </w:r>
+      <w:r>
+        <w:rPr>
+          <w:lang w:val="el-GR"/>
+        </w:rPr>
+        <w:t xml:space="preserve"> αν τα δεδομένα έχουν τροποποιηθεί. Εάν δεν έχουν αλλάξει, </w:t>
+      </w:r>
+      <w:r>
+        <w:rPr>
+          <w:lang w:val="el-GR"/>
+        </w:rPr>
+        <w:t xml:space="preserve">επιστρέφουμε από τον </w:t>
+      </w:r>
+      <w:r>
+        <w:t>server</w:t>
+      </w:r>
+      <w:r>
+        <w:rPr>
+          <w:lang w:val="el-GR"/>
+        </w:rPr>
+        <w:t xml:space="preserve"> τον κωδικό κατάστασης 304 </w:t>
+      </w:r>
+      <w:r>
+        <w:t>Not</w:t>
+      </w:r>
+      <w:r>
+        <w:rPr>
+          <w:lang w:val="el-GR"/>
+        </w:rPr>
+        <w:t xml:space="preserve"> </w:t>
+      </w:r>
+      <w:r>
+        <w:t>Modified</w:t>
+      </w:r>
+      <w:r>
+        <w:rPr>
+          <w:lang w:val="el-GR"/>
+        </w:rPr>
+        <w:t xml:space="preserve"> αντί να στείλ</w:t>
+      </w:r>
+      <w:r>
+        <w:rPr>
+          <w:lang w:val="el-GR"/>
+        </w:rPr>
+        <w:t>ουμε</w:t>
+      </w:r>
+      <w:r>
+        <w:rPr>
+          <w:lang w:val="el-GR"/>
+        </w:rPr>
+        <w:t xml:space="preserve"> ξανά τα δεδομένα.</w:t>
+      </w:r>
+    </w:p>
+    <w:p>
+      <w:pPr>
+        <w:rPr>
+          <w:lang w:val="el-GR"/>
+        </w:rPr>
+      </w:pPr>
+      <w:r>
+        <w:rPr>
+          <w:lang w:val="el-GR"/>
+        </w:rPr>
+        <w:t xml:space="preserve">Χρησιμοποιούμε </w:t>
+      </w:r>
+      <w:proofErr w:type="spellStart"/>
+      <w:r>
+        <w:t>Etags</w:t>
+      </w:r>
+      <w:proofErr w:type="spellEnd"/>
+      <w:r>
+        <w:rPr>
+          <w:lang w:val="el-GR"/>
+        </w:rPr>
+        <w:t>,</w:t>
+      </w:r>
+      <w:r>
+        <w:rPr>
+          <w:lang w:val="el-GR"/>
+        </w:rPr>
+        <w:t xml:space="preserve"> </w:t>
+      </w:r>
+      <w:r>
+        <w:rPr>
+          <w:lang w:val="el-GR"/>
+        </w:rPr>
+        <w:t xml:space="preserve">καθώς μπορούν να εντοπίσουν αλλαγές στο αποτέλεσμα ενός αιτήματος, άρα κάνοντας έναν πιο αποδοτικό έλεγχο  που δεν περιορίζεται μόνο στο </w:t>
+      </w:r>
+      <w:r>
+        <w:t>timestamp</w:t>
+      </w:r>
+      <w:r>
+        <w:rPr>
+          <w:lang w:val="el-GR"/>
+        </w:rPr>
+        <w:t xml:space="preserve"> </w:t>
+      </w:r>
+      <w:r>
+        <w:rPr>
+          <w:lang w:val="el-GR"/>
+        </w:rPr>
+        <w:t xml:space="preserve">της τελευταίας αλλαγής. </w:t>
+      </w:r>
+    </w:p>
+    <w:p>
+      <w:pPr>
+        <w:rPr>
+          <w:lang w:val="el-GR"/>
+        </w:rPr>
+      </w:pPr>
+      <w:r>
+        <w:rPr>
+          <w:lang w:val="el-GR"/>
+        </w:rPr>
+        <w:t xml:space="preserve">Παράλληλα, δεν αποθηκεύουμε την σελίδα </w:t>
+      </w:r>
+      <w:r>
+        <w:t>log</w:t>
+      </w:r>
+      <w:r>
+        <w:rPr>
+          <w:lang w:val="el-GR"/>
+        </w:rPr>
+        <w:t>-</w:t>
+      </w:r>
+      <w:r>
+        <w:t>in</w:t>
+      </w:r>
+      <w:r>
+        <w:rPr>
+          <w:lang w:val="el-GR"/>
+        </w:rPr>
+        <w:t xml:space="preserve"> </w:t>
+      </w:r>
+      <w:r>
+        <w:rPr>
+          <w:lang w:val="el-GR"/>
+        </w:rPr>
+        <w:t>χρησιμοποι</w:t>
+      </w:r>
+      <w:r>
+        <w:rPr>
+          <w:lang w:val="el-GR"/>
+        </w:rPr>
+        <w:t>ώντας</w:t>
+      </w:r>
+      <w:r>
+        <w:rPr>
+          <w:lang w:val="el-GR"/>
+        </w:rPr>
+        <w:t xml:space="preserve"> τις κεφαλίδες </w:t>
+      </w:r>
+      <w:r>
+        <w:t>Cache</w:t>
+      </w:r>
+      <w:r>
+        <w:rPr>
+          <w:lang w:val="el-GR"/>
+        </w:rPr>
+        <w:t>-</w:t>
+      </w:r>
+      <w:r>
+        <w:t>Control</w:t>
+      </w:r>
+      <w:r>
+        <w:rPr>
+          <w:lang w:val="el-GR"/>
+        </w:rPr>
+        <w:t xml:space="preserve"> και </w:t>
+      </w:r>
+      <w:r>
+        <w:t>Pragma</w:t>
+      </w:r>
+      <w:r>
+        <w:rPr>
+          <w:lang w:val="el-GR"/>
+        </w:rPr>
+        <w:t>, οι οποίες αποτρέπουν την αποθήκευση της σελίδα</w:t>
+      </w:r>
+      <w:r>
+        <w:rPr>
+          <w:lang w:val="el-GR"/>
+        </w:rPr>
+        <w:t xml:space="preserve">ς. Αυτό ώστε ο </w:t>
+      </w:r>
+      <w:r>
+        <w:rPr>
+          <w:lang w:val="el-GR"/>
+        </w:rPr>
+        <w:lastRenderedPageBreak/>
+        <w:t xml:space="preserve">χρήστης να μην μπορεί να μπει από δυο διαφορετικά προφίλ, χωρίς να έχει κάνει </w:t>
+      </w:r>
+      <w:r>
+        <w:t>log</w:t>
+      </w:r>
+      <w:r>
+        <w:rPr>
+          <w:lang w:val="el-GR"/>
+        </w:rPr>
+        <w:t>-</w:t>
+      </w:r>
+      <w:r>
+        <w:t>out</w:t>
+      </w:r>
+      <w:r>
+        <w:rPr>
+          <w:lang w:val="el-GR"/>
+        </w:rPr>
+        <w:t xml:space="preserve"> και απλά πατώντας </w:t>
+      </w:r>
+      <w:r>
+        <w:t>going</w:t>
+      </w:r>
+      <w:r>
+        <w:rPr>
+          <w:lang w:val="el-GR"/>
+        </w:rPr>
+        <w:t xml:space="preserve"> </w:t>
+      </w:r>
+      <w:r>
+        <w:t>back</w:t>
+      </w:r>
+      <w:r>
+        <w:rPr>
+          <w:lang w:val="el-GR"/>
+        </w:rPr>
+        <w:t xml:space="preserve"> </w:t>
+      </w:r>
+      <w:r>
+        <w:rPr>
+          <w:lang w:val="el-GR"/>
+        </w:rPr>
+        <w:t xml:space="preserve">στον </w:t>
+      </w:r>
+      <w:r>
+        <w:t>browser</w:t>
+      </w:r>
+      <w:r>
+        <w:rPr>
+          <w:lang w:val="el-GR"/>
+        </w:rPr>
+        <w:t xml:space="preserve">. Αυτό για να μην υπάρξουν συγκρουόμενα </w:t>
+      </w:r>
+      <w:r>
+        <w:t>tokens</w:t>
+      </w:r>
+      <w:r>
+        <w:rPr>
+          <w:lang w:val="el-GR"/>
+        </w:rPr>
+        <w:t xml:space="preserve">. Έχουμε ορίσει για τις πιο στατικές ιστοσελίδες, τύπου </w:t>
+      </w:r>
+      <w:r>
+        <w:t>index</w:t>
+      </w:r>
+      <w:r>
+        <w:rPr>
+          <w:lang w:val="el-GR"/>
+        </w:rPr>
+        <w:t xml:space="preserve"> </w:t>
+      </w:r>
+      <w:r>
+        <w:rPr>
+          <w:lang w:val="el-GR"/>
+        </w:rPr>
+        <w:t xml:space="preserve">και </w:t>
+      </w:r>
+      <w:r>
+        <w:t>announcements</w:t>
+      </w:r>
+      <w:r>
+        <w:rPr>
+          <w:lang w:val="el-GR"/>
+        </w:rPr>
+        <w:t>,</w:t>
+      </w:r>
+      <w:r>
+        <w:rPr>
+          <w:lang w:val="el-GR"/>
+        </w:rPr>
+        <w:t xml:space="preserve"> </w:t>
+      </w:r>
+      <w:r>
+        <w:t>cache</w:t>
+      </w:r>
+      <w:r>
+        <w:rPr>
+          <w:lang w:val="el-GR"/>
+        </w:rPr>
+        <w:t xml:space="preserve"> </w:t>
+      </w:r>
+      <w:r>
+        <w:t>header</w:t>
+      </w:r>
+      <w:r>
+        <w:rPr>
+          <w:lang w:val="el-GR"/>
+        </w:rPr>
+        <w:t xml:space="preserve"> </w:t>
+      </w:r>
+      <w:r>
+        <w:rPr>
+          <w:lang w:val="el-GR"/>
+        </w:rPr>
+        <w:t xml:space="preserve">με </w:t>
+      </w:r>
+      <w:proofErr w:type="spellStart"/>
+      <w:r>
+        <w:t>maxAge</w:t>
+      </w:r>
+      <w:proofErr w:type="spellEnd"/>
+      <w:r>
+        <w:rPr>
+          <w:lang w:val="el-GR"/>
+        </w:rPr>
+        <w:t>=’1</w:t>
+      </w:r>
+      <w:r>
+        <w:t>d</w:t>
+      </w:r>
+      <w:r>
+        <w:rPr>
+          <w:lang w:val="el-GR"/>
+        </w:rPr>
+        <w:t>’,</w:t>
+      </w:r>
+      <w:r>
+        <w:rPr>
+          <w:lang w:val="el-GR"/>
+        </w:rPr>
+        <w:t xml:space="preserve">ώστε να διατηρούνται για μια μέρα στην </w:t>
+      </w:r>
+      <w:r>
+        <w:t>cache</w:t>
+      </w:r>
+      <w:r>
+        <w:rPr>
+          <w:lang w:val="el-GR"/>
+        </w:rPr>
+        <w:t xml:space="preserve"> </w:t>
+      </w:r>
+      <w:r>
+        <w:rPr>
+          <w:lang w:val="el-GR"/>
+        </w:rPr>
+        <w:t>του χρήστη</w:t>
+      </w:r>
+      <w:r>
+        <w:rPr>
+          <w:lang w:val="el-GR"/>
+        </w:rPr>
+        <w:t xml:space="preserve">, </w:t>
+      </w:r>
+      <w:r>
+        <w:rPr>
+          <w:lang w:val="el-GR"/>
+        </w:rPr>
+        <w:t xml:space="preserve">προσφέροντας έτσι καλύτερη απόδοση και αποφυγή </w:t>
+      </w:r>
+      <w:r>
+        <w:rPr>
+          <w:lang w:val="el-GR"/>
+        </w:rPr>
+        <w:t>περιττών αιτημάτων.</w:t>
+      </w:r>
+    </w:p>
+    <w:p>
+      <w:pPr>
+        <w:rPr>
+          <w:lang w:val="el-GR"/>
+        </w:rPr>
+      </w:pPr>
+    </w:p>
+    <w:p>
+      <w:pPr>
+        <w:rPr>
+          <w:lang w:val="el-GR"/>
+        </w:rPr>
+      </w:pPr>
+    </w:p>
+    <w:p>
+      <w:pPr>
+        <w:rPr>
+          <w:lang w:val="el-GR"/>
+        </w:rPr>
+      </w:pPr>
+    </w:p>
+    <w:p>
+      <w:pPr>
+        <w:rPr>
+          <w:lang w:val="el-GR"/>
+        </w:rPr>
+      </w:pPr>
+    </w:p>
+    <w:p>
+      <w:pPr>
+        <w:rPr>
+          <w:lang w:val="el-GR"/>
+        </w:rPr>
+      </w:pPr>
+    </w:p>
+    <w:p>
+      <w:pPr>
+        <w:rPr>
+          <w:lang w:val="el-GR"/>
+        </w:rPr>
+      </w:pPr>
+    </w:p>
+    <w:p>
+      <w:pPr>
+        <w:rPr>
+          <w:lang w:val="el-GR"/>
+        </w:rPr>
+      </w:pPr>
+    </w:p>
+    <w:p>
+      <w:pPr>
+        <w:pStyle w:val="1"/>
         <w:rPr>
           <w:sz w:val="40"/>
           <w:szCs w:val="20"/>
         </w:rPr>
       </w:pPr>
       <w:r>
-        <w:lastRenderedPageBreak/>
         <w:t>Καθηγητής</w:t>
       </w:r>
       <w:bookmarkEnd w:id="7"/>
     </w:p>
     <w:p>
       <w:pPr>
-        <w:pStyle w:val="Heading2"/>
+        <w:pStyle w:val="2"/>
       </w:pPr>
       <w:bookmarkStart w:id="8" w:name="_Toc188880931"/>
       <w:r>
@@ -5048,7 +5642,7 @@
     </w:p>
     <w:p>
       <w:pPr>
-        <w:pStyle w:val="Heading2"/>
+        <w:pStyle w:val="2"/>
       </w:pPr>
       <w:bookmarkStart w:id="9" w:name="_Toc188880932"/>
       <w:r>
@@ -5073,7 +5667,7 @@
     </w:p>
     <w:p>
       <w:pPr>
-        <w:pStyle w:val="Heading2"/>
+        <w:pStyle w:val="2"/>
       </w:pPr>
       <w:bookmarkStart w:id="10" w:name="_Toc188880933"/>
       <w:r>
@@ -5083,10 +5677,7 @@
     </w:p>
     <w:p>
       <w:pPr>
-        <w:pStyle w:val="Heading2"/>
-        <w:rPr>
-          <w:lang w:val="en-US"/>
-        </w:rPr>
+        <w:pStyle w:val="2"/>
       </w:pPr>
       <w:bookmarkStart w:id="11" w:name="_Toc188880936"/>
       <w:r>
@@ -5096,7 +5687,7 @@
     </w:p>
     <w:p>
       <w:pPr>
-        <w:pStyle w:val="Heading2"/>
+        <w:pStyle w:val="2"/>
       </w:pPr>
       <w:bookmarkStart w:id="12" w:name="_Toc188880934"/>
       <w:r>
@@ -5106,7 +5697,7 @@
     </w:p>
     <w:p>
       <w:pPr>
-        <w:pStyle w:val="Heading2"/>
+        <w:pStyle w:val="2"/>
       </w:pPr>
       <w:bookmarkStart w:id="13" w:name="_Toc188880935"/>
       <w:r>
@@ -5119,144 +5710,160 @@
         <w:rPr>
           <w:sz w:val="24"/>
           <w:szCs w:val="24"/>
-        </w:rPr>
-      </w:pPr>
-    </w:p>
-    <w:p>
-      <w:pPr>
-        <w:rPr>
-          <w:sz w:val="24"/>
-          <w:szCs w:val="24"/>
-        </w:rPr>
-      </w:pPr>
-    </w:p>
-    <w:p>
-      <w:pPr>
-        <w:rPr>
-          <w:sz w:val="24"/>
-          <w:szCs w:val="24"/>
-        </w:rPr>
-      </w:pPr>
-    </w:p>
-    <w:p>
-      <w:pPr>
-        <w:rPr>
-          <w:sz w:val="24"/>
-          <w:szCs w:val="24"/>
-        </w:rPr>
-      </w:pPr>
-    </w:p>
-    <w:p>
-      <w:pPr>
-        <w:rPr>
-          <w:sz w:val="24"/>
-          <w:szCs w:val="24"/>
-        </w:rPr>
-      </w:pPr>
-    </w:p>
-    <w:p>
-      <w:pPr>
-        <w:rPr>
-          <w:sz w:val="24"/>
-          <w:szCs w:val="24"/>
-        </w:rPr>
-      </w:pPr>
-    </w:p>
-    <w:p>
-      <w:pPr>
-        <w:rPr>
-          <w:sz w:val="24"/>
-          <w:szCs w:val="24"/>
-        </w:rPr>
-      </w:pPr>
-    </w:p>
-    <w:p>
-      <w:pPr>
-        <w:rPr>
-          <w:sz w:val="24"/>
-          <w:szCs w:val="24"/>
-        </w:rPr>
-      </w:pPr>
-    </w:p>
-    <w:p>
-      <w:pPr>
-        <w:rPr>
-          <w:sz w:val="24"/>
-          <w:szCs w:val="24"/>
-        </w:rPr>
-      </w:pPr>
-    </w:p>
-    <w:p>
-      <w:pPr>
-        <w:rPr>
-          <w:sz w:val="24"/>
-          <w:szCs w:val="24"/>
-        </w:rPr>
-      </w:pPr>
-    </w:p>
-    <w:p>
-      <w:pPr>
-        <w:rPr>
-          <w:sz w:val="24"/>
-          <w:szCs w:val="24"/>
-        </w:rPr>
-      </w:pPr>
-    </w:p>
-    <w:p>
-      <w:pPr>
-        <w:rPr>
-          <w:sz w:val="24"/>
-          <w:szCs w:val="24"/>
-        </w:rPr>
-      </w:pPr>
-    </w:p>
-    <w:p>
-      <w:pPr>
-        <w:rPr>
-          <w:sz w:val="24"/>
-          <w:szCs w:val="24"/>
-        </w:rPr>
-      </w:pPr>
-    </w:p>
-    <w:p>
-      <w:pPr>
-        <w:rPr>
-          <w:sz w:val="24"/>
-          <w:szCs w:val="24"/>
-        </w:rPr>
-      </w:pPr>
-    </w:p>
-    <w:p>
-      <w:pPr>
-        <w:rPr>
-          <w:sz w:val="24"/>
-          <w:szCs w:val="24"/>
-        </w:rPr>
-      </w:pPr>
-    </w:p>
-    <w:p>
-      <w:pPr>
-        <w:rPr>
-          <w:sz w:val="24"/>
-          <w:szCs w:val="24"/>
-        </w:rPr>
-      </w:pPr>
-    </w:p>
-    <w:p>
-      <w:pPr>
-        <w:rPr>
-          <w:sz w:val="24"/>
-          <w:szCs w:val="24"/>
-        </w:rPr>
-      </w:pPr>
-    </w:p>
-    <w:p>
-      <w:pPr>
-        <w:pStyle w:val="Heading1"/>
+          <w:lang w:val="el-GR"/>
+        </w:rPr>
+      </w:pPr>
+    </w:p>
+    <w:p>
+      <w:pPr>
+        <w:rPr>
+          <w:sz w:val="24"/>
+          <w:szCs w:val="24"/>
+          <w:lang w:val="el-GR"/>
+        </w:rPr>
+      </w:pPr>
+    </w:p>
+    <w:p>
+      <w:pPr>
+        <w:rPr>
+          <w:sz w:val="24"/>
+          <w:szCs w:val="24"/>
+          <w:lang w:val="el-GR"/>
+        </w:rPr>
+      </w:pPr>
+    </w:p>
+    <w:p>
+      <w:pPr>
+        <w:rPr>
+          <w:sz w:val="24"/>
+          <w:szCs w:val="24"/>
+          <w:lang w:val="el-GR"/>
+        </w:rPr>
+      </w:pPr>
+    </w:p>
+    <w:p>
+      <w:pPr>
+        <w:rPr>
+          <w:sz w:val="24"/>
+          <w:szCs w:val="24"/>
+          <w:lang w:val="el-GR"/>
+        </w:rPr>
+      </w:pPr>
+    </w:p>
+    <w:p>
+      <w:pPr>
+        <w:rPr>
+          <w:sz w:val="24"/>
+          <w:szCs w:val="24"/>
+          <w:lang w:val="el-GR"/>
+        </w:rPr>
+      </w:pPr>
+    </w:p>
+    <w:p>
+      <w:pPr>
+        <w:rPr>
+          <w:sz w:val="24"/>
+          <w:szCs w:val="24"/>
+          <w:lang w:val="el-GR"/>
+        </w:rPr>
+      </w:pPr>
+    </w:p>
+    <w:p>
+      <w:pPr>
+        <w:rPr>
+          <w:sz w:val="24"/>
+          <w:szCs w:val="24"/>
+          <w:lang w:val="el-GR"/>
+        </w:rPr>
+      </w:pPr>
+    </w:p>
+    <w:p>
+      <w:pPr>
+        <w:rPr>
+          <w:sz w:val="24"/>
+          <w:szCs w:val="24"/>
+          <w:lang w:val="el-GR"/>
+        </w:rPr>
+      </w:pPr>
+    </w:p>
+    <w:p>
+      <w:pPr>
+        <w:rPr>
+          <w:sz w:val="24"/>
+          <w:szCs w:val="24"/>
+          <w:lang w:val="el-GR"/>
+        </w:rPr>
+      </w:pPr>
+    </w:p>
+    <w:p>
+      <w:pPr>
+        <w:rPr>
+          <w:sz w:val="24"/>
+          <w:szCs w:val="24"/>
+          <w:lang w:val="el-GR"/>
+        </w:rPr>
+      </w:pPr>
+    </w:p>
+    <w:p>
+      <w:pPr>
+        <w:rPr>
+          <w:sz w:val="24"/>
+          <w:szCs w:val="24"/>
+          <w:lang w:val="el-GR"/>
+        </w:rPr>
+      </w:pPr>
+    </w:p>
+    <w:p>
+      <w:pPr>
+        <w:rPr>
+          <w:sz w:val="24"/>
+          <w:szCs w:val="24"/>
+          <w:lang w:val="el-GR"/>
+        </w:rPr>
+      </w:pPr>
+    </w:p>
+    <w:p>
+      <w:pPr>
+        <w:rPr>
+          <w:sz w:val="24"/>
+          <w:szCs w:val="24"/>
+          <w:lang w:val="el-GR"/>
+        </w:rPr>
+      </w:pPr>
+    </w:p>
+    <w:p>
+      <w:pPr>
+        <w:rPr>
+          <w:sz w:val="24"/>
+          <w:szCs w:val="24"/>
+          <w:lang w:val="el-GR"/>
+        </w:rPr>
+      </w:pPr>
+    </w:p>
+    <w:p>
+      <w:pPr>
+        <w:rPr>
+          <w:sz w:val="24"/>
+          <w:szCs w:val="24"/>
+          <w:lang w:val="el-GR"/>
+        </w:rPr>
+      </w:pPr>
+    </w:p>
+    <w:p>
+      <w:pPr>
+        <w:rPr>
+          <w:sz w:val="24"/>
+          <w:szCs w:val="24"/>
+          <w:lang w:val="el-GR"/>
+        </w:rPr>
+      </w:pPr>
+    </w:p>
+    <w:p>
+      <w:pPr>
+        <w:pStyle w:val="1"/>
       </w:pPr>
       <w:bookmarkStart w:id="14" w:name="_Toc188880937"/>
       <w:r>
-        <w:lastRenderedPageBreak/>
         <w:t>Φοιτητής/</w:t>
       </w:r>
       <w:proofErr w:type="spellStart"/>
@@ -5268,7 +5875,7 @@
     </w:p>
     <w:p>
       <w:pPr>
-        <w:pStyle w:val="Heading2"/>
+        <w:pStyle w:val="2"/>
       </w:pPr>
       <w:bookmarkStart w:id="15" w:name="_Toc188880938"/>
       <w:r>
@@ -5278,7 +5885,7 @@
     </w:p>
     <w:p>
       <w:pPr>
-        <w:pStyle w:val="Heading2"/>
+        <w:pStyle w:val="2"/>
       </w:pPr>
       <w:bookmarkStart w:id="16" w:name="_Toc188880940"/>
       <w:r>
@@ -5288,7 +5895,7 @@
     </w:p>
     <w:p>
       <w:pPr>
-        <w:pStyle w:val="Heading2"/>
+        <w:pStyle w:val="2"/>
       </w:pPr>
       <w:bookmarkStart w:id="17" w:name="_Toc188880939"/>
       <w:r>
@@ -5308,167 +5915,185 @@
         <w:rPr>
           <w:sz w:val="24"/>
           <w:szCs w:val="24"/>
-        </w:rPr>
-      </w:pPr>
-    </w:p>
-    <w:p>
-      <w:pPr>
-        <w:rPr>
-          <w:sz w:val="24"/>
-          <w:szCs w:val="24"/>
-        </w:rPr>
-      </w:pPr>
-    </w:p>
-    <w:p>
-      <w:pPr>
-        <w:rPr>
-          <w:sz w:val="24"/>
-          <w:szCs w:val="24"/>
-        </w:rPr>
-      </w:pPr>
-    </w:p>
-    <w:p>
-      <w:pPr>
-        <w:rPr>
-          <w:sz w:val="24"/>
-          <w:szCs w:val="24"/>
-        </w:rPr>
-      </w:pPr>
-    </w:p>
-    <w:p>
-      <w:pPr>
-        <w:rPr>
-          <w:sz w:val="24"/>
-          <w:szCs w:val="24"/>
-        </w:rPr>
-      </w:pPr>
-    </w:p>
-    <w:p>
-      <w:pPr>
-        <w:rPr>
-          <w:sz w:val="24"/>
-          <w:szCs w:val="24"/>
-        </w:rPr>
-      </w:pPr>
-    </w:p>
-    <w:p>
-      <w:pPr>
-        <w:rPr>
-          <w:sz w:val="24"/>
-          <w:szCs w:val="24"/>
-        </w:rPr>
-      </w:pPr>
-    </w:p>
-    <w:p>
-      <w:pPr>
-        <w:rPr>
-          <w:sz w:val="24"/>
-          <w:szCs w:val="24"/>
-        </w:rPr>
-      </w:pPr>
-    </w:p>
-    <w:p>
-      <w:pPr>
-        <w:rPr>
-          <w:sz w:val="24"/>
-          <w:szCs w:val="24"/>
-        </w:rPr>
-      </w:pPr>
-    </w:p>
-    <w:p>
-      <w:pPr>
-        <w:rPr>
-          <w:sz w:val="24"/>
-          <w:szCs w:val="24"/>
-        </w:rPr>
-      </w:pPr>
-    </w:p>
-    <w:p>
-      <w:pPr>
-        <w:rPr>
-          <w:sz w:val="24"/>
-          <w:szCs w:val="24"/>
-        </w:rPr>
-      </w:pPr>
-    </w:p>
-    <w:p>
-      <w:pPr>
-        <w:rPr>
-          <w:sz w:val="24"/>
-          <w:szCs w:val="24"/>
-        </w:rPr>
-      </w:pPr>
-    </w:p>
-    <w:p>
-      <w:pPr>
-        <w:rPr>
-          <w:sz w:val="24"/>
-          <w:szCs w:val="24"/>
-        </w:rPr>
-      </w:pPr>
-    </w:p>
-    <w:p>
-      <w:pPr>
-        <w:rPr>
-          <w:sz w:val="24"/>
-          <w:szCs w:val="24"/>
-        </w:rPr>
-      </w:pPr>
-    </w:p>
-    <w:p>
-      <w:pPr>
-        <w:rPr>
-          <w:sz w:val="24"/>
-          <w:szCs w:val="24"/>
-        </w:rPr>
-      </w:pPr>
-    </w:p>
-    <w:p>
-      <w:pPr>
-        <w:rPr>
-          <w:sz w:val="24"/>
-          <w:szCs w:val="24"/>
-        </w:rPr>
-      </w:pPr>
-    </w:p>
-    <w:p>
-      <w:pPr>
-        <w:rPr>
-          <w:sz w:val="24"/>
-          <w:szCs w:val="24"/>
-        </w:rPr>
-      </w:pPr>
-    </w:p>
-    <w:p>
-      <w:pPr>
-        <w:rPr>
-          <w:sz w:val="24"/>
-          <w:szCs w:val="24"/>
-        </w:rPr>
-      </w:pPr>
-    </w:p>
-    <w:p>
-      <w:pPr>
-        <w:rPr>
-          <w:sz w:val="24"/>
-          <w:szCs w:val="24"/>
-        </w:rPr>
-      </w:pPr>
-    </w:p>
-    <w:p>
-      <w:pPr>
-        <w:pStyle w:val="Heading1"/>
+          <w:lang w:val="el-GR"/>
+        </w:rPr>
+      </w:pPr>
+    </w:p>
+    <w:p>
+      <w:pPr>
+        <w:rPr>
+          <w:sz w:val="24"/>
+          <w:szCs w:val="24"/>
+          <w:lang w:val="el-GR"/>
+        </w:rPr>
+      </w:pPr>
+    </w:p>
+    <w:p>
+      <w:pPr>
+        <w:rPr>
+          <w:sz w:val="24"/>
+          <w:szCs w:val="24"/>
+          <w:lang w:val="el-GR"/>
+        </w:rPr>
+      </w:pPr>
+    </w:p>
+    <w:p>
+      <w:pPr>
+        <w:rPr>
+          <w:sz w:val="24"/>
+          <w:szCs w:val="24"/>
+          <w:lang w:val="el-GR"/>
+        </w:rPr>
+      </w:pPr>
+    </w:p>
+    <w:p>
+      <w:pPr>
+        <w:rPr>
+          <w:sz w:val="24"/>
+          <w:szCs w:val="24"/>
+          <w:lang w:val="el-GR"/>
+        </w:rPr>
+      </w:pPr>
+    </w:p>
+    <w:p>
+      <w:pPr>
+        <w:rPr>
+          <w:sz w:val="24"/>
+          <w:szCs w:val="24"/>
+          <w:lang w:val="el-GR"/>
+        </w:rPr>
+      </w:pPr>
+    </w:p>
+    <w:p>
+      <w:pPr>
+        <w:rPr>
+          <w:sz w:val="24"/>
+          <w:szCs w:val="24"/>
+          <w:lang w:val="el-GR"/>
+        </w:rPr>
+      </w:pPr>
+    </w:p>
+    <w:p>
+      <w:pPr>
+        <w:rPr>
+          <w:sz w:val="24"/>
+          <w:szCs w:val="24"/>
+          <w:lang w:val="el-GR"/>
+        </w:rPr>
+      </w:pPr>
+    </w:p>
+    <w:p>
+      <w:pPr>
+        <w:rPr>
+          <w:sz w:val="24"/>
+          <w:szCs w:val="24"/>
+          <w:lang w:val="el-GR"/>
+        </w:rPr>
+      </w:pPr>
+    </w:p>
+    <w:p>
+      <w:pPr>
+        <w:rPr>
+          <w:sz w:val="24"/>
+          <w:szCs w:val="24"/>
+          <w:lang w:val="el-GR"/>
+        </w:rPr>
+      </w:pPr>
+    </w:p>
+    <w:p>
+      <w:pPr>
+        <w:rPr>
+          <w:sz w:val="24"/>
+          <w:szCs w:val="24"/>
+          <w:lang w:val="el-GR"/>
+        </w:rPr>
+      </w:pPr>
+    </w:p>
+    <w:p>
+      <w:pPr>
+        <w:rPr>
+          <w:sz w:val="24"/>
+          <w:szCs w:val="24"/>
+          <w:lang w:val="el-GR"/>
+        </w:rPr>
+      </w:pPr>
+    </w:p>
+    <w:p>
+      <w:pPr>
+        <w:rPr>
+          <w:sz w:val="24"/>
+          <w:szCs w:val="24"/>
+          <w:lang w:val="el-GR"/>
+        </w:rPr>
+      </w:pPr>
+    </w:p>
+    <w:p>
+      <w:pPr>
+        <w:rPr>
+          <w:sz w:val="24"/>
+          <w:szCs w:val="24"/>
+          <w:lang w:val="el-GR"/>
+        </w:rPr>
+      </w:pPr>
+    </w:p>
+    <w:p>
+      <w:pPr>
+        <w:rPr>
+          <w:sz w:val="24"/>
+          <w:szCs w:val="24"/>
+          <w:lang w:val="el-GR"/>
+        </w:rPr>
+      </w:pPr>
+    </w:p>
+    <w:p>
+      <w:pPr>
+        <w:rPr>
+          <w:sz w:val="24"/>
+          <w:szCs w:val="24"/>
+          <w:lang w:val="el-GR"/>
+        </w:rPr>
+      </w:pPr>
+    </w:p>
+    <w:p>
+      <w:pPr>
+        <w:rPr>
+          <w:sz w:val="24"/>
+          <w:szCs w:val="24"/>
+          <w:lang w:val="el-GR"/>
+        </w:rPr>
+      </w:pPr>
+    </w:p>
+    <w:p>
+      <w:pPr>
+        <w:rPr>
+          <w:sz w:val="24"/>
+          <w:szCs w:val="24"/>
+          <w:lang w:val="el-GR"/>
+        </w:rPr>
+      </w:pPr>
+    </w:p>
+    <w:p>
+      <w:pPr>
+        <w:rPr>
+          <w:sz w:val="24"/>
+          <w:szCs w:val="24"/>
+          <w:lang w:val="el-GR"/>
+        </w:rPr>
+      </w:pPr>
+    </w:p>
+    <w:p>
+      <w:pPr>
+        <w:pStyle w:val="1"/>
       </w:pPr>
       <w:bookmarkStart w:id="18" w:name="_Toc188880941"/>
       <w:r>
-        <w:lastRenderedPageBreak/>
         <w:t>Γραμματεία</w:t>
       </w:r>
       <w:bookmarkEnd w:id="18"/>
     </w:p>
     <w:p>
       <w:pPr>
-        <w:pStyle w:val="Heading2"/>
+        <w:pStyle w:val="2"/>
       </w:pPr>
       <w:bookmarkStart w:id="19" w:name="_Toc188880942"/>
       <w:r>
@@ -5478,7 +6103,7 @@
     </w:p>
     <w:p>
       <w:pPr>
-        <w:pStyle w:val="Heading2"/>
+        <w:pStyle w:val="2"/>
       </w:pPr>
       <w:bookmarkStart w:id="20" w:name="_Toc188880944"/>
       <w:r>
@@ -5488,7 +6113,7 @@
     </w:p>
     <w:p>
       <w:pPr>
-        <w:pStyle w:val="Heading2"/>
+        <w:pStyle w:val="2"/>
       </w:pPr>
       <w:bookmarkStart w:id="21" w:name="_Toc188880943"/>
       <w:r>
@@ -5531,7 +6156,7 @@
     </w:p>
     <w:p>
       <w:pPr>
-        <w:pStyle w:val="Heading1"/>
+        <w:pStyle w:val="1"/>
       </w:pPr>
       <w:bookmarkStart w:id="22" w:name="_Toc188880945"/>
       <w:r>
@@ -5591,7 +6216,7 @@
     </w:p>
     <w:p>
       <w:pPr>
-        <w:pStyle w:val="Heading1"/>
+        <w:pStyle w:val="1"/>
       </w:pPr>
       <w:bookmarkStart w:id="23" w:name="_Toc188880946"/>
       <w:r>
@@ -5712,7 +6337,69 @@
           <w:szCs w:val="24"/>
           <w:lang w:val="el-GR"/>
         </w:rPr>
-        <w:t xml:space="preserve">. </w:t>
+        <w:t xml:space="preserve">, </w:t>
+      </w:r>
+      <w:r>
+        <w:rPr>
+          <w:sz w:val="24"/>
+          <w:szCs w:val="24"/>
+          <w:lang w:val="el-GR"/>
+        </w:rPr>
+        <w:t xml:space="preserve">και το εισάγουμε σαν </w:t>
+      </w:r>
+      <w:r>
+        <w:rPr>
+          <w:sz w:val="24"/>
+          <w:szCs w:val="24"/>
+        </w:rPr>
+        <w:t>module</w:t>
+      </w:r>
+      <w:r>
+        <w:rPr>
+          <w:sz w:val="24"/>
+          <w:szCs w:val="24"/>
+          <w:lang w:val="el-GR"/>
+        </w:rPr>
+        <w:t xml:space="preserve"> </w:t>
+      </w:r>
+      <w:r>
+        <w:rPr>
+          <w:sz w:val="24"/>
+          <w:szCs w:val="24"/>
+          <w:lang w:val="el-GR"/>
+        </w:rPr>
+        <w:t>στον</w:t>
+      </w:r>
+      <w:r>
+        <w:rPr>
+          <w:sz w:val="24"/>
+          <w:szCs w:val="24"/>
+          <w:lang w:val="el-GR"/>
+        </w:rPr>
+        <w:t xml:space="preserve"> </w:t>
+      </w:r>
+      <w:r>
+        <w:rPr>
+          <w:sz w:val="24"/>
+          <w:szCs w:val="24"/>
+        </w:rPr>
+        <w:t>server</w:t>
+      </w:r>
+      <w:r>
+        <w:rPr>
+          <w:sz w:val="24"/>
+          <w:szCs w:val="24"/>
+          <w:lang w:val="el-GR"/>
+        </w:rPr>
+        <w:t xml:space="preserve"> </w:t>
+      </w:r>
+      <w:r>
+        <w:rPr>
+          <w:sz w:val="24"/>
+          <w:szCs w:val="24"/>
+          <w:lang w:val="el-GR"/>
+        </w:rPr>
+        <w:t xml:space="preserve">μας. </w:t>
       </w:r>
     </w:p>
     <w:p>
@@ -5721,23 +6408,32 @@
         <w:rPr>
           <w:sz w:val="24"/>
           <w:szCs w:val="24"/>
-        </w:rPr>
-      </w:pPr>
-      <w:r>
-        <w:rPr>
-          <w:sz w:val="24"/>
-          <w:szCs w:val="24"/>
-          <w:lang w:val="el-GR"/>
-        </w:rPr>
-        <w:t xml:space="preserve">Η συνάρτηση καλείται </w:t>
-      </w:r>
-      <w:r>
-        <w:rPr>
-          <w:sz w:val="24"/>
-          <w:szCs w:val="24"/>
-          <w:lang w:val="el-GR"/>
-        </w:rPr>
-        <w:t xml:space="preserve">στο αρχείο του </w:t>
+          <w:lang w:val="el-GR"/>
+        </w:rPr>
+      </w:pPr>
+      <w:r>
+        <w:rPr>
+          <w:sz w:val="24"/>
+          <w:szCs w:val="24"/>
+          <w:lang w:val="el-GR"/>
+        </w:rPr>
+        <w:t>Με</w:t>
+      </w:r>
+      <w:r>
+        <w:rPr>
+          <w:sz w:val="24"/>
+          <w:szCs w:val="24"/>
+          <w:lang w:val="el-GR"/>
+        </w:rPr>
+        <w:t xml:space="preserve"> την έναρξη του</w:t>
+      </w:r>
+      <w:r>
+        <w:rPr>
+          <w:sz w:val="24"/>
+          <w:szCs w:val="24"/>
+          <w:lang w:val="el-GR"/>
+        </w:rPr>
+        <w:t xml:space="preserve"> </w:t>
       </w:r>
       <w:r>
         <w:rPr>
@@ -5752,30 +6448,22 @@
           <w:szCs w:val="24"/>
           <w:lang w:val="el-GR"/>
         </w:rPr>
-        <w:t xml:space="preserve"> (εισάγεται μέσω </w:t>
-      </w:r>
-      <w:r>
-        <w:rPr>
-          <w:sz w:val="24"/>
-          <w:szCs w:val="24"/>
-        </w:rPr>
-        <w:t>require</w:t>
-      </w:r>
-      <w:r>
-        <w:rPr>
-          <w:sz w:val="24"/>
-          <w:szCs w:val="24"/>
-          <w:lang w:val="el-GR"/>
-        </w:rPr>
-        <w:t>() )</w:t>
-      </w:r>
-      <w:r>
-        <w:rPr>
-          <w:sz w:val="24"/>
-          <w:szCs w:val="24"/>
-          <w:lang w:val="el-GR"/>
-        </w:rPr>
-        <w:t>,</w:t>
+        <w:t xml:space="preserve">, </w:t>
+      </w:r>
+      <w:r>
+        <w:rPr>
+          <w:sz w:val="24"/>
+          <w:szCs w:val="24"/>
+          <w:lang w:val="el-GR"/>
+        </w:rPr>
+        <w:t xml:space="preserve">το </w:t>
+      </w:r>
+      <w:r>
+        <w:rPr>
+          <w:sz w:val="24"/>
+          <w:szCs w:val="24"/>
+        </w:rPr>
+        <w:t>module</w:t>
       </w:r>
       <w:r>
         <w:rPr>
@@ -5791,7 +6479,15 @@
           <w:szCs w:val="24"/>
           <w:lang w:val="el-GR"/>
         </w:rPr>
-        <w:t xml:space="preserve">και με την έναρξη του προσθέτει τα εν λόγω δεδομένα στη βάση αφότου ελέγξει για </w:t>
+        <w:t>εκτελείται και</w:t>
+      </w:r>
+      <w:r>
+        <w:rPr>
+          <w:sz w:val="24"/>
+          <w:szCs w:val="24"/>
+          <w:lang w:val="el-GR"/>
+        </w:rPr>
+        <w:t xml:space="preserve"> προσθέτει τα εν λόγω δεδομένα στη βάση αφότου ελέγξει για </w:t>
       </w:r>
       <w:r>
         <w:rPr>
@@ -6064,6 +6760,7 @@
         <w:rPr>
           <w:sz w:val="24"/>
           <w:szCs w:val="24"/>
+          <w:lang w:val="el-GR"/>
         </w:rPr>
       </w:pPr>
       <w:r>
@@ -6127,7 +6824,7 @@
 <w:ftr xmlns:wpc="http://schemas.microsoft.com/office/word/2010/wordprocessingCanvas" xmlns:cx="http://schemas.microsoft.com/office/drawing/2014/chartex" xmlns:cx1="http://schemas.microsoft.com/office/drawing/2015/9/8/chartex" xmlns:cx2="http://schemas.microsoft.com/office/drawing/2015/10/21/chartex" xmlns:cx3="http://schemas.microsoft.com/office/drawing/2016/5/9/chartex" xmlns:cx4="http://schemas.microsoft.com/office/drawing/2016/5/10/chartex" xmlns:cx5="http://schemas.microsoft.com/office/drawing/2016/5/11/chartex" xmlns:cx6="http://schemas.microsoft.com/office/drawing/2016/5/12/chartex" xmlns:cx7="http://schemas.microsoft.com/office/drawing/2016/5/13/chartex" xmlns:cx8="http://schemas.microsoft.com/office/drawing/2016/5/14/chartex" xmlns:mc="http://schemas.openxmlformats.org/markup-compatibility/2006" xmlns:aink="http://schemas.microsoft.com/office/drawing/2016/ink" xmlns:am3d="http://schemas.microsoft.com/office/drawing/2017/model3d" xmlns:o="urn:schemas-microsoft-com:office:office" xmlns:oel="http://schemas.microsoft.com/office/2019/extlst" xmlns:r="http://schemas.openxmlformats.org/officeDocument/2006/relationships" xmlns:m="http://schemas.openxmlformats.org/officeDocument/2006/math" xmlns:v="urn:schemas-microsoft-com:vml" xmlns:wp14="http://schemas.microsoft.com/office/word/2010/wordprocessingDrawing" xmlns:wp="http://schemas.openxmlformats.org/drawingml/2006/wordprocessingDrawing" xmlns:w10="urn:schemas-microsoft-com:office:word" xmlns:w="http://schemas.openxmlformats.org/wordprocessingml/2006/main" xmlns:w14="http://schemas.microsoft.com/office/word/2010/wordml" xmlns:w15="http://schemas.microsoft.com/office/word/2012/wordml" xmlns:w16cex="http://schemas.microsoft.com/office/word/2018/wordml/cex" xmlns:w16cid="http://schemas.microsoft.com/office/word/2016/wordml/cid" xmlns:w16="http://schemas.microsoft.com/office/word/2018/wordml" xmlns:w16du="http://schemas.microsoft.com/office/word/2023/wordml/word16du" xmlns:w16sdtdh="http://schemas.microsoft.com/office/word/2020/wordml/sdtdatahash" xmlns:w16sdtfl="http://schemas.microsoft.com/office/word/2024/wordml/sdtformatlock" xmlns:w16se="http://schemas.microsoft.com/office/word/2015/wordml/symex" xmlns:wpg="http://schemas.microsoft.com/office/word/2010/wordprocessingGroup" xmlns:wpi="http://schemas.microsoft.com/office/word/2010/wordprocessingInk" xmlns:wne="http://schemas.microsoft.com/office/word/2006/wordml" xmlns:wps="http://schemas.microsoft.com/office/word/2010/wordprocessingShape" mc:Ignorable="w14 w15 w16se w16cid w16 w16cex w16sdtdh w16sdtfl w16du wp14">
   <w:p>
     <w:pPr>
-      <w:pStyle w:val="Footer"/>
+      <w:pStyle w:val="a7"/>
     </w:pPr>
     <w:r>
       <w:t xml:space="preserve">Page </w:t>
@@ -6336,7 +7033,7 @@
     <w:lvl w:ilvl="0">
       <w:start w:val="1"/>
       <w:numFmt w:val="decimal"/>
-      <w:pStyle w:val="ListNumber"/>
+      <w:pStyle w:val="a"/>
       <w:lvlText w:val="%1."/>
       <w:lvlJc w:val="left"/>
       <w:pPr>
@@ -6354,7 +7051,7 @@
     <w:lvl w:ilvl="0">
       <w:start w:val="1"/>
       <w:numFmt w:val="bullet"/>
-      <w:pStyle w:val="ListBullet"/>
+      <w:pStyle w:val="a0"/>
       <w:lvlText w:val="−"/>
       <w:lvlJc w:val="left"/>
       <w:pPr>
@@ -8232,16 +8929,16 @@
     <w:lsdException w:name="Unresolved Mention" w:semiHidden="1" w:unhideWhenUsed="1"/>
     <w:lsdException w:name="Smart Link" w:semiHidden="1" w:unhideWhenUsed="1"/>
   </w:latentStyles>
-  <w:style w:type="paragraph" w:default="1" w:styleId="Normal">
+  <w:style w:type="paragraph" w:default="1" w:styleId="a1">
     <w:name w:val="Normal"/>
     <w:qFormat/>
     <w:rsid w:val="00333D0D"/>
   </w:style>
-  <w:style w:type="paragraph" w:styleId="Heading1">
+  <w:style w:type="paragraph" w:styleId="1">
     <w:name w:val="heading 1"/>
-    <w:basedOn w:val="Normal"/>
-    <w:next w:val="Normal"/>
-    <w:link w:val="Heading1Char"/>
+    <w:basedOn w:val="a1"/>
+    <w:next w:val="a1"/>
+    <w:link w:val="1Char"/>
     <w:uiPriority w:val="9"/>
     <w:qFormat/>
     <w:rsid w:val="00576C79"/>
@@ -8261,11 +8958,11 @@
       <w:lang w:val="el-GR"/>
     </w:rPr>
   </w:style>
-  <w:style w:type="paragraph" w:styleId="Heading2">
+  <w:style w:type="paragraph" w:styleId="2">
     <w:name w:val="heading 2"/>
-    <w:basedOn w:val="Normal"/>
-    <w:next w:val="Normal"/>
-    <w:link w:val="Heading2Char"/>
+    <w:basedOn w:val="a1"/>
+    <w:next w:val="a1"/>
+    <w:link w:val="2Char"/>
     <w:uiPriority w:val="9"/>
     <w:unhideWhenUsed/>
     <w:qFormat/>
@@ -8285,11 +8982,11 @@
       <w:lang w:val="el-GR"/>
     </w:rPr>
   </w:style>
-  <w:style w:type="paragraph" w:styleId="Heading3">
+  <w:style w:type="paragraph" w:styleId="3">
     <w:name w:val="heading 3"/>
-    <w:basedOn w:val="Normal"/>
-    <w:next w:val="Normal"/>
-    <w:link w:val="Heading3Char"/>
+    <w:basedOn w:val="a1"/>
+    <w:next w:val="a1"/>
+    <w:link w:val="3Char"/>
     <w:uiPriority w:val="9"/>
     <w:semiHidden/>
     <w:unhideWhenUsed/>
@@ -8308,11 +9005,11 @@
       <w:szCs w:val="24"/>
     </w:rPr>
   </w:style>
-  <w:style w:type="paragraph" w:styleId="Heading6">
+  <w:style w:type="paragraph" w:styleId="6">
     <w:name w:val="heading 6"/>
-    <w:basedOn w:val="Normal"/>
-    <w:next w:val="Normal"/>
-    <w:link w:val="Heading6Char"/>
+    <w:basedOn w:val="a1"/>
+    <w:next w:val="a1"/>
+    <w:link w:val="6Char"/>
     <w:uiPriority w:val="9"/>
     <w:semiHidden/>
     <w:unhideWhenUsed/>
@@ -8329,11 +9026,11 @@
       <w:color w:val="004F5B" w:themeColor="accent1" w:themeShade="7F"/>
     </w:rPr>
   </w:style>
-  <w:style w:type="paragraph" w:styleId="Heading7">
+  <w:style w:type="paragraph" w:styleId="7">
     <w:name w:val="heading 7"/>
-    <w:basedOn w:val="Normal"/>
-    <w:next w:val="Normal"/>
-    <w:link w:val="Heading7Char"/>
+    <w:basedOn w:val="a1"/>
+    <w:next w:val="a1"/>
+    <w:link w:val="7Char"/>
     <w:uiPriority w:val="9"/>
     <w:semiHidden/>
     <w:unhideWhenUsed/>
@@ -8352,11 +9049,11 @@
       <w:color w:val="004F5B" w:themeColor="accent1" w:themeShade="7F"/>
     </w:rPr>
   </w:style>
-  <w:style w:type="paragraph" w:styleId="Heading8">
+  <w:style w:type="paragraph" w:styleId="8">
     <w:name w:val="heading 8"/>
-    <w:basedOn w:val="Normal"/>
-    <w:next w:val="Normal"/>
-    <w:link w:val="Heading8Char"/>
+    <w:basedOn w:val="a1"/>
+    <w:next w:val="a1"/>
+    <w:link w:val="8Char"/>
     <w:uiPriority w:val="9"/>
     <w:semiHidden/>
     <w:unhideWhenUsed/>
@@ -8374,11 +9071,11 @@
       <w:szCs w:val="21"/>
     </w:rPr>
   </w:style>
-  <w:style w:type="paragraph" w:styleId="Heading9">
+  <w:style w:type="paragraph" w:styleId="9">
     <w:name w:val="heading 9"/>
-    <w:basedOn w:val="Normal"/>
-    <w:next w:val="Normal"/>
-    <w:link w:val="Heading9Char"/>
+    <w:basedOn w:val="a1"/>
+    <w:next w:val="a1"/>
+    <w:link w:val="9Char"/>
     <w:uiPriority w:val="9"/>
     <w:semiHidden/>
     <w:unhideWhenUsed/>
@@ -8398,12 +9095,12 @@
       <w:szCs w:val="21"/>
     </w:rPr>
   </w:style>
-  <w:style w:type="character" w:default="1" w:styleId="DefaultParagraphFont">
+  <w:style w:type="character" w:default="1" w:styleId="a2">
     <w:name w:val="Default Paragraph Font"/>
     <w:uiPriority w:val="1"/>
     <w:unhideWhenUsed/>
   </w:style>
-  <w:style w:type="table" w:default="1" w:styleId="TableNormal">
+  <w:style w:type="table" w:default="1" w:styleId="a3">
     <w:name w:val="Normal Table"/>
     <w:uiPriority w:val="99"/>
     <w:semiHidden/>
@@ -8418,16 +9115,16 @@
       </w:tblCellMar>
     </w:tblPr>
   </w:style>
-  <w:style w:type="numbering" w:default="1" w:styleId="NoList">
+  <w:style w:type="numbering" w:default="1" w:styleId="a4">
     <w:name w:val="No List"/>
     <w:uiPriority w:val="99"/>
     <w:semiHidden/>
     <w:unhideWhenUsed/>
   </w:style>
-  <w:style w:type="character" w:customStyle="1" w:styleId="Heading1Char">
-    <w:name w:val="Heading 1 Char"/>
-    <w:basedOn w:val="DefaultParagraphFont"/>
-    <w:link w:val="Heading1"/>
+  <w:style w:type="character" w:customStyle="1" w:styleId="1Char">
+    <w:name w:val="Επικεφαλίδα 1 Char"/>
+    <w:basedOn w:val="a2"/>
+    <w:link w:val="1"/>
     <w:uiPriority w:val="9"/>
     <w:rsid w:val="00576C79"/>
     <w:rPr>
@@ -8439,10 +9136,10 @@
       <w:lang w:val="el-GR"/>
     </w:rPr>
   </w:style>
-  <w:style w:type="character" w:customStyle="1" w:styleId="Heading2Char">
-    <w:name w:val="Heading 2 Char"/>
-    <w:basedOn w:val="DefaultParagraphFont"/>
-    <w:link w:val="Heading2"/>
+  <w:style w:type="character" w:customStyle="1" w:styleId="2Char">
+    <w:name w:val="Επικεφαλίδα 2 Char"/>
+    <w:basedOn w:val="a2"/>
+    <w:link w:val="2"/>
     <w:uiPriority w:val="9"/>
     <w:rsid w:val="00576C79"/>
     <w:rPr>
@@ -8455,7 +9152,7 @@
   </w:style>
   <w:style w:type="paragraph" w:customStyle="1" w:styleId="ContactInfo">
     <w:name w:val="Contact Info"/>
-    <w:basedOn w:val="Normal"/>
+    <w:basedOn w:val="a1"/>
     <w:uiPriority w:val="4"/>
     <w:qFormat/>
     <w:rsid w:val="00C6554A"/>
@@ -8464,9 +9161,9 @@
       <w:jc w:val="center"/>
     </w:pPr>
   </w:style>
-  <w:style w:type="paragraph" w:styleId="ListBullet">
+  <w:style w:type="paragraph" w:styleId="a0">
     <w:name w:val="List Bullet"/>
-    <w:basedOn w:val="Normal"/>
+    <w:basedOn w:val="a1"/>
     <w:uiPriority w:val="10"/>
     <w:unhideWhenUsed/>
     <w:qFormat/>
@@ -8477,10 +9174,10 @@
       </w:numPr>
     </w:pPr>
   </w:style>
-  <w:style w:type="paragraph" w:styleId="Title">
+  <w:style w:type="paragraph" w:styleId="a5">
     <w:name w:val="Title"/>
-    <w:basedOn w:val="Normal"/>
-    <w:link w:val="TitleChar"/>
+    <w:basedOn w:val="a1"/>
+    <w:link w:val="Char"/>
     <w:uiPriority w:val="2"/>
     <w:unhideWhenUsed/>
     <w:qFormat/>
@@ -8497,10 +9194,10 @@
       <w:sz w:val="60"/>
     </w:rPr>
   </w:style>
-  <w:style w:type="character" w:customStyle="1" w:styleId="TitleChar">
-    <w:name w:val="Title Char"/>
-    <w:basedOn w:val="DefaultParagraphFont"/>
-    <w:link w:val="Title"/>
+  <w:style w:type="character" w:customStyle="1" w:styleId="Char">
+    <w:name w:val="Τίτλος Char"/>
+    <w:basedOn w:val="a2"/>
+    <w:link w:val="a5"/>
     <w:uiPriority w:val="2"/>
     <w:rsid w:val="00333D0D"/>
     <w:rPr>
@@ -8510,10 +9207,10 @@
       <w:sz w:val="60"/>
     </w:rPr>
   </w:style>
-  <w:style w:type="paragraph" w:styleId="Subtitle">
+  <w:style w:type="paragraph" w:styleId="a6">
     <w:name w:val="Subtitle"/>
-    <w:basedOn w:val="Normal"/>
-    <w:link w:val="SubtitleChar"/>
+    <w:basedOn w:val="a1"/>
+    <w:link w:val="Char0"/>
     <w:uiPriority w:val="3"/>
     <w:unhideWhenUsed/>
     <w:qFormat/>
@@ -8532,10 +9229,10 @@
       <w:sz w:val="26"/>
     </w:rPr>
   </w:style>
-  <w:style w:type="character" w:customStyle="1" w:styleId="SubtitleChar">
-    <w:name w:val="Subtitle Char"/>
-    <w:basedOn w:val="DefaultParagraphFont"/>
-    <w:link w:val="Subtitle"/>
+  <w:style w:type="character" w:customStyle="1" w:styleId="Char0">
+    <w:name w:val="Υπότιτλος Char"/>
+    <w:basedOn w:val="a2"/>
+    <w:link w:val="a6"/>
     <w:uiPriority w:val="3"/>
     <w:rsid w:val="00333D0D"/>
     <w:rPr>
@@ -8544,10 +9241,10 @@
       <w:sz w:val="26"/>
     </w:rPr>
   </w:style>
-  <w:style w:type="paragraph" w:styleId="Footer">
+  <w:style w:type="paragraph" w:styleId="a7">
     <w:name w:val="footer"/>
-    <w:basedOn w:val="Normal"/>
-    <w:link w:val="FooterChar"/>
+    <w:basedOn w:val="a1"/>
+    <w:link w:val="Char1"/>
     <w:uiPriority w:val="99"/>
     <w:unhideWhenUsed/>
     <w:rsid w:val="00C6554A"/>
@@ -8559,10 +9256,10 @@
       <w:caps/>
     </w:rPr>
   </w:style>
-  <w:style w:type="character" w:customStyle="1" w:styleId="FooterChar">
-    <w:name w:val="Footer Char"/>
-    <w:basedOn w:val="DefaultParagraphFont"/>
-    <w:link w:val="Footer"/>
+  <w:style w:type="character" w:customStyle="1" w:styleId="Char1">
+    <w:name w:val="Υποσέλιδο Char"/>
+    <w:basedOn w:val="a2"/>
+    <w:link w:val="a7"/>
     <w:uiPriority w:val="99"/>
     <w:rsid w:val="00C6554A"/>
     <w:rPr>
@@ -8571,7 +9268,7 @@
   </w:style>
   <w:style w:type="paragraph" w:customStyle="1" w:styleId="Photo">
     <w:name w:val="Photo"/>
-    <w:basedOn w:val="Normal"/>
+    <w:basedOn w:val="a1"/>
     <w:uiPriority w:val="1"/>
     <w:qFormat/>
     <w:rsid w:val="00C6554A"/>
@@ -8580,10 +9277,10 @@
       <w:jc w:val="center"/>
     </w:pPr>
   </w:style>
-  <w:style w:type="paragraph" w:styleId="Header">
+  <w:style w:type="paragraph" w:styleId="a8">
     <w:name w:val="header"/>
-    <w:basedOn w:val="Normal"/>
-    <w:link w:val="HeaderChar"/>
+    <w:basedOn w:val="a1"/>
+    <w:link w:val="Char2"/>
     <w:uiPriority w:val="99"/>
     <w:unhideWhenUsed/>
     <w:rsid w:val="00C6554A"/>
@@ -8591,10 +9288,10 @@
       <w:spacing w:before="0" w:after="0" w:line="240" w:lineRule="auto"/>
     </w:pPr>
   </w:style>
-  <w:style w:type="character" w:customStyle="1" w:styleId="HeaderChar">
-    <w:name w:val="Header Char"/>
-    <w:basedOn w:val="DefaultParagraphFont"/>
-    <w:link w:val="Header"/>
+  <w:style w:type="character" w:customStyle="1" w:styleId="Char2">
+    <w:name w:val="Κεφαλίδα Char"/>
+    <w:basedOn w:val="a2"/>
+    <w:link w:val="a8"/>
     <w:uiPriority w:val="99"/>
     <w:rsid w:val="00C6554A"/>
     <w:rPr>
@@ -8604,9 +9301,9 @@
       <w:lang w:eastAsia="ja-JP"/>
     </w:rPr>
   </w:style>
-  <w:style w:type="paragraph" w:styleId="ListNumber">
+  <w:style w:type="paragraph" w:styleId="a">
     <w:name w:val="List Number"/>
-    <w:basedOn w:val="Normal"/>
+    <w:basedOn w:val="a1"/>
     <w:uiPriority w:val="11"/>
     <w:unhideWhenUsed/>
     <w:qFormat/>
@@ -8618,10 +9315,10 @@
       <w:contextualSpacing/>
     </w:pPr>
   </w:style>
-  <w:style w:type="character" w:customStyle="1" w:styleId="Heading3Char">
-    <w:name w:val="Heading 3 Char"/>
-    <w:basedOn w:val="DefaultParagraphFont"/>
-    <w:link w:val="Heading3"/>
+  <w:style w:type="character" w:customStyle="1" w:styleId="3Char">
+    <w:name w:val="Επικεφαλίδα 3 Char"/>
+    <w:basedOn w:val="a2"/>
+    <w:link w:val="3"/>
     <w:uiPriority w:val="9"/>
     <w:semiHidden/>
     <w:rsid w:val="00C6554A"/>
@@ -8632,10 +9329,10 @@
       <w:szCs w:val="24"/>
     </w:rPr>
   </w:style>
-  <w:style w:type="character" w:customStyle="1" w:styleId="Heading8Char">
-    <w:name w:val="Heading 8 Char"/>
-    <w:basedOn w:val="DefaultParagraphFont"/>
-    <w:link w:val="Heading8"/>
+  <w:style w:type="character" w:customStyle="1" w:styleId="8Char">
+    <w:name w:val="Επικεφαλίδα 8 Char"/>
+    <w:basedOn w:val="a2"/>
+    <w:link w:val="8"/>
     <w:uiPriority w:val="9"/>
     <w:semiHidden/>
     <w:rsid w:val="00C6554A"/>
@@ -8645,10 +9342,10 @@
       <w:szCs w:val="21"/>
     </w:rPr>
   </w:style>
-  <w:style w:type="character" w:customStyle="1" w:styleId="Heading9Char">
-    <w:name w:val="Heading 9 Char"/>
-    <w:basedOn w:val="DefaultParagraphFont"/>
-    <w:link w:val="Heading9"/>
+  <w:style w:type="character" w:customStyle="1" w:styleId="9Char">
+    <w:name w:val="Επικεφαλίδα 9 Char"/>
+    <w:basedOn w:val="a2"/>
+    <w:link w:val="9"/>
     <w:uiPriority w:val="9"/>
     <w:semiHidden/>
     <w:rsid w:val="00C6554A"/>
@@ -8660,9 +9357,9 @@
       <w:szCs w:val="21"/>
     </w:rPr>
   </w:style>
-  <w:style w:type="character" w:styleId="IntenseEmphasis">
+  <w:style w:type="character" w:styleId="a9">
     <w:name w:val="Intense Emphasis"/>
-    <w:basedOn w:val="DefaultParagraphFont"/>
+    <w:basedOn w:val="a2"/>
     <w:uiPriority w:val="21"/>
     <w:semiHidden/>
     <w:unhideWhenUsed/>
@@ -8674,11 +9371,11 @@
       <w:color w:val="007789" w:themeColor="accent1" w:themeShade="BF"/>
     </w:rPr>
   </w:style>
-  <w:style w:type="paragraph" w:styleId="IntenseQuote">
+  <w:style w:type="paragraph" w:styleId="aa">
     <w:name w:val="Intense Quote"/>
-    <w:basedOn w:val="Normal"/>
-    <w:next w:val="Normal"/>
-    <w:link w:val="IntenseQuoteChar"/>
+    <w:basedOn w:val="a1"/>
+    <w:next w:val="a1"/>
+    <w:link w:val="Char3"/>
     <w:uiPriority w:val="30"/>
     <w:semiHidden/>
     <w:unhideWhenUsed/>
@@ -8699,10 +9396,10 @@
       <w:color w:val="007789" w:themeColor="accent1" w:themeShade="BF"/>
     </w:rPr>
   </w:style>
-  <w:style w:type="character" w:customStyle="1" w:styleId="IntenseQuoteChar">
-    <w:name w:val="Intense Quote Char"/>
-    <w:basedOn w:val="DefaultParagraphFont"/>
-    <w:link w:val="IntenseQuote"/>
+  <w:style w:type="character" w:customStyle="1" w:styleId="Char3">
+    <w:name w:val="Έντονο απόσπ. Char"/>
+    <w:basedOn w:val="a2"/>
+    <w:link w:val="aa"/>
     <w:uiPriority w:val="30"/>
     <w:semiHidden/>
     <w:rsid w:val="00C6554A"/>
@@ -8712,9 +9409,9 @@
       <w:color w:val="007789" w:themeColor="accent1" w:themeShade="BF"/>
     </w:rPr>
   </w:style>
-  <w:style w:type="character" w:styleId="IntenseReference">
+  <w:style w:type="character" w:styleId="ab">
     <w:name w:val="Intense Reference"/>
-    <w:basedOn w:val="DefaultParagraphFont"/>
+    <w:basedOn w:val="a2"/>
     <w:uiPriority w:val="32"/>
     <w:semiHidden/>
     <w:unhideWhenUsed/>
@@ -8729,10 +9426,10 @@
       <w:spacing w:val="5"/>
     </w:rPr>
   </w:style>
-  <w:style w:type="paragraph" w:styleId="Caption">
+  <w:style w:type="paragraph" w:styleId="ac">
     <w:name w:val="caption"/>
-    <w:basedOn w:val="Normal"/>
-    <w:next w:val="Normal"/>
+    <w:basedOn w:val="a1"/>
+    <w:next w:val="a1"/>
     <w:uiPriority w:val="35"/>
     <w:semiHidden/>
     <w:unhideWhenUsed/>
@@ -8748,10 +9445,10 @@
       <w:szCs w:val="18"/>
     </w:rPr>
   </w:style>
-  <w:style w:type="paragraph" w:styleId="BalloonText">
+  <w:style w:type="paragraph" w:styleId="ad">
     <w:name w:val="Balloon Text"/>
-    <w:basedOn w:val="Normal"/>
-    <w:link w:val="BalloonTextChar"/>
+    <w:basedOn w:val="a1"/>
+    <w:link w:val="Char4"/>
     <w:uiPriority w:val="99"/>
     <w:semiHidden/>
     <w:unhideWhenUsed/>
@@ -8764,10 +9461,10 @@
       <w:szCs w:val="18"/>
     </w:rPr>
   </w:style>
-  <w:style w:type="character" w:customStyle="1" w:styleId="BalloonTextChar">
-    <w:name w:val="Balloon Text Char"/>
-    <w:basedOn w:val="DefaultParagraphFont"/>
-    <w:link w:val="BalloonText"/>
+  <w:style w:type="character" w:customStyle="1" w:styleId="Char4">
+    <w:name w:val="Κείμενο πλαισίου Char"/>
+    <w:basedOn w:val="a2"/>
+    <w:link w:val="ad"/>
     <w:uiPriority w:val="99"/>
     <w:semiHidden/>
     <w:rsid w:val="00C6554A"/>
@@ -8776,9 +9473,9 @@
       <w:szCs w:val="18"/>
     </w:rPr>
   </w:style>
-  <w:style w:type="paragraph" w:styleId="BlockText">
+  <w:style w:type="paragraph" w:styleId="ae">
     <w:name w:val="Block Text"/>
-    <w:basedOn w:val="Normal"/>
+    <w:basedOn w:val="a1"/>
     <w:uiPriority w:val="99"/>
     <w:semiHidden/>
     <w:unhideWhenUsed/>
@@ -8799,10 +9496,10 @@
       <w:color w:val="007789" w:themeColor="accent1" w:themeShade="BF"/>
     </w:rPr>
   </w:style>
-  <w:style w:type="paragraph" w:styleId="BodyText3">
+  <w:style w:type="paragraph" w:styleId="30">
     <w:name w:val="Body Text 3"/>
-    <w:basedOn w:val="Normal"/>
-    <w:link w:val="BodyText3Char"/>
+    <w:basedOn w:val="a1"/>
+    <w:link w:val="3Char0"/>
     <w:uiPriority w:val="99"/>
     <w:semiHidden/>
     <w:unhideWhenUsed/>
@@ -8814,10 +9511,10 @@
       <w:szCs w:val="16"/>
     </w:rPr>
   </w:style>
-  <w:style w:type="character" w:customStyle="1" w:styleId="BodyText3Char">
-    <w:name w:val="Body Text 3 Char"/>
-    <w:basedOn w:val="DefaultParagraphFont"/>
-    <w:link w:val="BodyText3"/>
+  <w:style w:type="character" w:customStyle="1" w:styleId="3Char0">
+    <w:name w:val="Σώμα κείμενου 3 Char"/>
+    <w:basedOn w:val="a2"/>
+    <w:link w:val="30"/>
     <w:uiPriority w:val="99"/>
     <w:semiHidden/>
     <w:rsid w:val="00C6554A"/>
@@ -8825,10 +9522,10 @@
       <w:szCs w:val="16"/>
     </w:rPr>
   </w:style>
-  <w:style w:type="paragraph" w:styleId="BodyTextIndent3">
+  <w:style w:type="paragraph" w:styleId="31">
     <w:name w:val="Body Text Indent 3"/>
-    <w:basedOn w:val="Normal"/>
-    <w:link w:val="BodyTextIndent3Char"/>
+    <w:basedOn w:val="a1"/>
+    <w:link w:val="3Char1"/>
     <w:uiPriority w:val="99"/>
     <w:semiHidden/>
     <w:unhideWhenUsed/>
@@ -8841,10 +9538,10 @@
       <w:szCs w:val="16"/>
     </w:rPr>
   </w:style>
-  <w:style w:type="character" w:customStyle="1" w:styleId="BodyTextIndent3Char">
-    <w:name w:val="Body Text Indent 3 Char"/>
-    <w:basedOn w:val="DefaultParagraphFont"/>
-    <w:link w:val="BodyTextIndent3"/>
+  <w:style w:type="character" w:customStyle="1" w:styleId="3Char1">
+    <w:name w:val="Σώμα κείμενου με εσοχή 3 Char"/>
+    <w:basedOn w:val="a2"/>
+    <w:link w:val="31"/>
     <w:uiPriority w:val="99"/>
     <w:semiHidden/>
     <w:rsid w:val="00C6554A"/>
@@ -8852,9 +9549,9 @@
       <w:szCs w:val="16"/>
     </w:rPr>
   </w:style>
-  <w:style w:type="character" w:styleId="CommentReference">
+  <w:style w:type="character" w:styleId="af">
     <w:name w:val="annotation reference"/>
-    <w:basedOn w:val="DefaultParagraphFont"/>
+    <w:basedOn w:val="a2"/>
     <w:uiPriority w:val="99"/>
     <w:semiHidden/>
     <w:unhideWhenUsed/>
@@ -8864,10 +9561,10 @@
       <w:szCs w:val="16"/>
     </w:rPr>
   </w:style>
-  <w:style w:type="paragraph" w:styleId="CommentText">
+  <w:style w:type="paragraph" w:styleId="af0">
     <w:name w:val="annotation text"/>
-    <w:basedOn w:val="Normal"/>
-    <w:link w:val="CommentTextChar"/>
+    <w:basedOn w:val="a1"/>
+    <w:link w:val="Char5"/>
     <w:uiPriority w:val="99"/>
     <w:semiHidden/>
     <w:unhideWhenUsed/>
@@ -8879,10 +9576,10 @@
       <w:szCs w:val="20"/>
     </w:rPr>
   </w:style>
-  <w:style w:type="character" w:customStyle="1" w:styleId="CommentTextChar">
-    <w:name w:val="Comment Text Char"/>
-    <w:basedOn w:val="DefaultParagraphFont"/>
-    <w:link w:val="CommentText"/>
+  <w:style w:type="character" w:customStyle="1" w:styleId="Char5">
+    <w:name w:val="Κείμενο σχολίου Char"/>
+    <w:basedOn w:val="a2"/>
+    <w:link w:val="af0"/>
     <w:uiPriority w:val="99"/>
     <w:semiHidden/>
     <w:rsid w:val="00C6554A"/>
@@ -8890,11 +9587,11 @@
       <w:szCs w:val="20"/>
     </w:rPr>
   </w:style>
-  <w:style w:type="paragraph" w:styleId="CommentSubject">
+  <w:style w:type="paragraph" w:styleId="af1">
     <w:name w:val="annotation subject"/>
-    <w:basedOn w:val="CommentText"/>
-    <w:next w:val="CommentText"/>
-    <w:link w:val="CommentSubjectChar"/>
+    <w:basedOn w:val="af0"/>
+    <w:next w:val="af0"/>
+    <w:link w:val="Char6"/>
     <w:uiPriority w:val="99"/>
     <w:semiHidden/>
     <w:unhideWhenUsed/>
@@ -8904,10 +9601,10 @@
       <w:bCs/>
     </w:rPr>
   </w:style>
-  <w:style w:type="character" w:customStyle="1" w:styleId="CommentSubjectChar">
-    <w:name w:val="Comment Subject Char"/>
-    <w:basedOn w:val="CommentTextChar"/>
-    <w:link w:val="CommentSubject"/>
+  <w:style w:type="character" w:customStyle="1" w:styleId="Char6">
+    <w:name w:val="Θέμα σχολίου Char"/>
+    <w:basedOn w:val="Char5"/>
+    <w:link w:val="af1"/>
     <w:uiPriority w:val="99"/>
     <w:semiHidden/>
     <w:rsid w:val="00C6554A"/>
@@ -8917,10 +9614,10 @@
       <w:szCs w:val="20"/>
     </w:rPr>
   </w:style>
-  <w:style w:type="paragraph" w:styleId="DocumentMap">
+  <w:style w:type="paragraph" w:styleId="af2">
     <w:name w:val="Document Map"/>
-    <w:basedOn w:val="Normal"/>
-    <w:link w:val="DocumentMapChar"/>
+    <w:basedOn w:val="a1"/>
+    <w:link w:val="Char7"/>
     <w:uiPriority w:val="99"/>
     <w:semiHidden/>
     <w:unhideWhenUsed/>
@@ -8933,10 +9630,10 @@
       <w:szCs w:val="16"/>
     </w:rPr>
   </w:style>
-  <w:style w:type="character" w:customStyle="1" w:styleId="DocumentMapChar">
-    <w:name w:val="Document Map Char"/>
-    <w:basedOn w:val="DefaultParagraphFont"/>
-    <w:link w:val="DocumentMap"/>
+  <w:style w:type="character" w:customStyle="1" w:styleId="Char7">
+    <w:name w:val="Χάρτης εγγράφου Char"/>
+    <w:basedOn w:val="a2"/>
+    <w:link w:val="af2"/>
     <w:uiPriority w:val="99"/>
     <w:semiHidden/>
     <w:rsid w:val="00C6554A"/>
@@ -8945,10 +9642,10 @@
       <w:szCs w:val="16"/>
     </w:rPr>
   </w:style>
-  <w:style w:type="paragraph" w:styleId="EndnoteText">
+  <w:style w:type="paragraph" w:styleId="af3">
     <w:name w:val="endnote text"/>
-    <w:basedOn w:val="Normal"/>
-    <w:link w:val="EndnoteTextChar"/>
+    <w:basedOn w:val="a1"/>
+    <w:link w:val="Char8"/>
     <w:uiPriority w:val="99"/>
     <w:semiHidden/>
     <w:unhideWhenUsed/>
@@ -8960,10 +9657,10 @@
       <w:szCs w:val="20"/>
     </w:rPr>
   </w:style>
-  <w:style w:type="character" w:customStyle="1" w:styleId="EndnoteTextChar">
-    <w:name w:val="Endnote Text Char"/>
-    <w:basedOn w:val="DefaultParagraphFont"/>
-    <w:link w:val="EndnoteText"/>
+  <w:style w:type="character" w:customStyle="1" w:styleId="Char8">
+    <w:name w:val="Κείμενο σημείωσης τέλους Char"/>
+    <w:basedOn w:val="a2"/>
+    <w:link w:val="af3"/>
     <w:uiPriority w:val="99"/>
     <w:semiHidden/>
     <w:rsid w:val="00C6554A"/>
@@ -8971,9 +9668,9 @@
       <w:szCs w:val="20"/>
     </w:rPr>
   </w:style>
-  <w:style w:type="paragraph" w:styleId="EnvelopeReturn">
+  <w:style w:type="paragraph" w:styleId="af4">
     <w:name w:val="envelope return"/>
-    <w:basedOn w:val="Normal"/>
+    <w:basedOn w:val="a1"/>
     <w:uiPriority w:val="99"/>
     <w:semiHidden/>
     <w:unhideWhenUsed/>
@@ -8986,9 +9683,9 @@
       <w:szCs w:val="20"/>
     </w:rPr>
   </w:style>
-  <w:style w:type="character" w:styleId="FollowedHyperlink">
+  <w:style w:type="character" w:styleId="-">
     <w:name w:val="FollowedHyperlink"/>
-    <w:basedOn w:val="DefaultParagraphFont"/>
+    <w:basedOn w:val="a2"/>
     <w:uiPriority w:val="99"/>
     <w:semiHidden/>
     <w:unhideWhenUsed/>
@@ -8998,10 +9695,10 @@
       <w:u w:val="single"/>
     </w:rPr>
   </w:style>
-  <w:style w:type="paragraph" w:styleId="FootnoteText">
+  <w:style w:type="paragraph" w:styleId="af5">
     <w:name w:val="footnote text"/>
-    <w:basedOn w:val="Normal"/>
-    <w:link w:val="FootnoteTextChar"/>
+    <w:basedOn w:val="a1"/>
+    <w:link w:val="Char9"/>
     <w:uiPriority w:val="99"/>
     <w:semiHidden/>
     <w:unhideWhenUsed/>
@@ -9013,10 +9710,10 @@
       <w:szCs w:val="20"/>
     </w:rPr>
   </w:style>
-  <w:style w:type="character" w:customStyle="1" w:styleId="FootnoteTextChar">
-    <w:name w:val="Footnote Text Char"/>
-    <w:basedOn w:val="DefaultParagraphFont"/>
-    <w:link w:val="FootnoteText"/>
+  <w:style w:type="character" w:customStyle="1" w:styleId="Char9">
+    <w:name w:val="Κείμενο υποσημείωσης Char"/>
+    <w:basedOn w:val="a2"/>
+    <w:link w:val="af5"/>
     <w:uiPriority w:val="99"/>
     <w:semiHidden/>
     <w:rsid w:val="00C6554A"/>
@@ -9024,9 +9721,9 @@
       <w:szCs w:val="20"/>
     </w:rPr>
   </w:style>
-  <w:style w:type="character" w:styleId="HTMLCode">
+  <w:style w:type="character" w:styleId="HTML">
     <w:name w:val="HTML Code"/>
-    <w:basedOn w:val="DefaultParagraphFont"/>
+    <w:basedOn w:val="a2"/>
     <w:uiPriority w:val="99"/>
     <w:semiHidden/>
     <w:unhideWhenUsed/>
@@ -9037,9 +9734,9 @@
       <w:szCs w:val="20"/>
     </w:rPr>
   </w:style>
-  <w:style w:type="character" w:styleId="HTMLKeyboard">
+  <w:style w:type="character" w:styleId="HTML0">
     <w:name w:val="HTML Keyboard"/>
-    <w:basedOn w:val="DefaultParagraphFont"/>
+    <w:basedOn w:val="a2"/>
     <w:uiPriority w:val="99"/>
     <w:semiHidden/>
     <w:unhideWhenUsed/>
@@ -9050,10 +9747,10 @@
       <w:szCs w:val="20"/>
     </w:rPr>
   </w:style>
-  <w:style w:type="paragraph" w:styleId="HTMLPreformatted">
+  <w:style w:type="paragraph" w:styleId="-HTML">
     <w:name w:val="HTML Preformatted"/>
-    <w:basedOn w:val="Normal"/>
-    <w:link w:val="HTMLPreformattedChar"/>
+    <w:basedOn w:val="a1"/>
+    <w:link w:val="-HTMLChar"/>
     <w:uiPriority w:val="99"/>
     <w:semiHidden/>
     <w:unhideWhenUsed/>
@@ -9066,10 +9763,10 @@
       <w:szCs w:val="20"/>
     </w:rPr>
   </w:style>
-  <w:style w:type="character" w:customStyle="1" w:styleId="HTMLPreformattedChar">
-    <w:name w:val="HTML Preformatted Char"/>
-    <w:basedOn w:val="DefaultParagraphFont"/>
-    <w:link w:val="HTMLPreformatted"/>
+  <w:style w:type="character" w:customStyle="1" w:styleId="-HTMLChar">
+    <w:name w:val="Προ-διαμορφωμένο HTML Char"/>
+    <w:basedOn w:val="a2"/>
+    <w:link w:val="-HTML"/>
     <w:uiPriority w:val="99"/>
     <w:semiHidden/>
     <w:rsid w:val="00C6554A"/>
@@ -9078,9 +9775,9 @@
       <w:szCs w:val="20"/>
     </w:rPr>
   </w:style>
-  <w:style w:type="character" w:styleId="HTMLTypewriter">
+  <w:style w:type="character" w:styleId="HTML1">
     <w:name w:val="HTML Typewriter"/>
-    <w:basedOn w:val="DefaultParagraphFont"/>
+    <w:basedOn w:val="a2"/>
     <w:uiPriority w:val="99"/>
     <w:semiHidden/>
     <w:unhideWhenUsed/>
@@ -9091,9 +9788,9 @@
       <w:szCs w:val="20"/>
     </w:rPr>
   </w:style>
-  <w:style w:type="character" w:styleId="Hyperlink">
+  <w:style w:type="character" w:styleId="-0">
     <w:name w:val="Hyperlink"/>
-    <w:basedOn w:val="DefaultParagraphFont"/>
+    <w:basedOn w:val="a2"/>
     <w:uiPriority w:val="99"/>
     <w:unhideWhenUsed/>
     <w:rsid w:val="00C6554A"/>
@@ -9102,9 +9799,9 @@
       <w:u w:val="single"/>
     </w:rPr>
   </w:style>
-  <w:style w:type="paragraph" w:styleId="MacroText">
+  <w:style w:type="paragraph" w:styleId="af6">
     <w:name w:val="macro"/>
-    <w:link w:val="MacroTextChar"/>
+    <w:link w:val="Chara"/>
     <w:uiPriority w:val="99"/>
     <w:semiHidden/>
     <w:unhideWhenUsed/>
@@ -9128,10 +9825,10 @@
       <w:szCs w:val="20"/>
     </w:rPr>
   </w:style>
-  <w:style w:type="character" w:customStyle="1" w:styleId="MacroTextChar">
-    <w:name w:val="Macro Text Char"/>
-    <w:basedOn w:val="DefaultParagraphFont"/>
-    <w:link w:val="MacroText"/>
+  <w:style w:type="character" w:customStyle="1" w:styleId="Chara">
+    <w:name w:val="Κείμενο μακροεντολής Char"/>
+    <w:basedOn w:val="a2"/>
+    <w:link w:val="af6"/>
     <w:uiPriority w:val="99"/>
     <w:semiHidden/>
     <w:rsid w:val="00C6554A"/>
@@ -9140,9 +9837,9 @@
       <w:szCs w:val="20"/>
     </w:rPr>
   </w:style>
-  <w:style w:type="character" w:styleId="PlaceholderText">
+  <w:style w:type="character" w:styleId="af7">
     <w:name w:val="Placeholder Text"/>
-    <w:basedOn w:val="DefaultParagraphFont"/>
+    <w:basedOn w:val="a2"/>
     <w:uiPriority w:val="99"/>
     <w:semiHidden/>
     <w:rsid w:val="00C6554A"/>
@@ -9150,10 +9847,10 @@
       <w:color w:val="595959" w:themeColor="text1" w:themeTint="A6"/>
     </w:rPr>
   </w:style>
-  <w:style w:type="paragraph" w:styleId="PlainText">
+  <w:style w:type="paragraph" w:styleId="af8">
     <w:name w:val="Plain Text"/>
-    <w:basedOn w:val="Normal"/>
-    <w:link w:val="PlainTextChar"/>
+    <w:basedOn w:val="a1"/>
+    <w:link w:val="Charb"/>
     <w:uiPriority w:val="99"/>
     <w:semiHidden/>
     <w:unhideWhenUsed/>
@@ -9166,10 +9863,10 @@
       <w:szCs w:val="21"/>
     </w:rPr>
   </w:style>
-  <w:style w:type="character" w:customStyle="1" w:styleId="PlainTextChar">
-    <w:name w:val="Plain Text Char"/>
-    <w:basedOn w:val="DefaultParagraphFont"/>
-    <w:link w:val="PlainText"/>
+  <w:style w:type="character" w:customStyle="1" w:styleId="Charb">
+    <w:name w:val="Απλό κείμενο Char"/>
+    <w:basedOn w:val="a2"/>
+    <w:link w:val="af8"/>
     <w:uiPriority w:val="99"/>
     <w:semiHidden/>
     <w:rsid w:val="00C6554A"/>
@@ -9178,10 +9875,10 @@
       <w:szCs w:val="21"/>
     </w:rPr>
   </w:style>
-  <w:style w:type="character" w:customStyle="1" w:styleId="Heading7Char">
-    <w:name w:val="Heading 7 Char"/>
-    <w:basedOn w:val="DefaultParagraphFont"/>
-    <w:link w:val="Heading7"/>
+  <w:style w:type="character" w:customStyle="1" w:styleId="7Char">
+    <w:name w:val="Επικεφαλίδα 7 Char"/>
+    <w:basedOn w:val="a2"/>
+    <w:link w:val="7"/>
     <w:uiPriority w:val="9"/>
     <w:semiHidden/>
     <w:rsid w:val="002554CD"/>
@@ -9192,10 +9889,10 @@
       <w:color w:val="004F5B" w:themeColor="accent1" w:themeShade="7F"/>
     </w:rPr>
   </w:style>
-  <w:style w:type="character" w:customStyle="1" w:styleId="Heading6Char">
-    <w:name w:val="Heading 6 Char"/>
-    <w:basedOn w:val="DefaultParagraphFont"/>
-    <w:link w:val="Heading6"/>
+  <w:style w:type="character" w:customStyle="1" w:styleId="6Char">
+    <w:name w:val="Επικεφαλίδα 6 Char"/>
+    <w:basedOn w:val="a2"/>
+    <w:link w:val="6"/>
     <w:uiPriority w:val="9"/>
     <w:semiHidden/>
     <w:rsid w:val="002554CD"/>
@@ -9204,10 +9901,10 @@
       <w:color w:val="004F5B" w:themeColor="accent1" w:themeShade="7F"/>
     </w:rPr>
   </w:style>
-  <w:style w:type="paragraph" w:styleId="TOCHeading">
+  <w:style w:type="paragraph" w:styleId="af9">
     <w:name w:val="TOC Heading"/>
-    <w:basedOn w:val="Heading1"/>
-    <w:next w:val="Normal"/>
+    <w:basedOn w:val="1"/>
+    <w:next w:val="a1"/>
     <w:uiPriority w:val="39"/>
     <w:unhideWhenUsed/>
     <w:qFormat/>
@@ -9221,10 +9918,10 @@
       <w:szCs w:val="32"/>
     </w:rPr>
   </w:style>
-  <w:style w:type="paragraph" w:styleId="TOC1">
+  <w:style w:type="paragraph" w:styleId="10">
     <w:name w:val="toc 1"/>
-    <w:basedOn w:val="Normal"/>
-    <w:next w:val="Normal"/>
+    <w:basedOn w:val="a1"/>
+    <w:next w:val="a1"/>
     <w:autoRedefine/>
     <w:uiPriority w:val="39"/>
     <w:unhideWhenUsed/>
@@ -9233,10 +9930,10 @@
       <w:spacing w:after="100"/>
     </w:pPr>
   </w:style>
-  <w:style w:type="paragraph" w:styleId="TOC2">
+  <w:style w:type="paragraph" w:styleId="20">
     <w:name w:val="toc 2"/>
-    <w:basedOn w:val="Normal"/>
-    <w:next w:val="Normal"/>
+    <w:basedOn w:val="a1"/>
+    <w:next w:val="a1"/>
     <w:autoRedefine/>
     <w:uiPriority w:val="39"/>
     <w:unhideWhenUsed/>
@@ -9246,9 +9943,9 @@
       <w:ind w:left="220"/>
     </w:pPr>
   </w:style>
-  <w:style w:type="paragraph" w:styleId="ListParagraph">
+  <w:style w:type="paragraph" w:styleId="afa">
     <w:name w:val="List Paragraph"/>
-    <w:basedOn w:val="Normal"/>
+    <w:basedOn w:val="a1"/>
     <w:uiPriority w:val="34"/>
     <w:unhideWhenUsed/>
     <w:qFormat/>
@@ -9258,9 +9955,9 @@
       <w:contextualSpacing/>
     </w:pPr>
   </w:style>
-  <w:style w:type="character" w:styleId="EndnoteReference">
+  <w:style w:type="character" w:styleId="afb">
     <w:name w:val="endnote reference"/>
-    <w:basedOn w:val="DefaultParagraphFont"/>
+    <w:basedOn w:val="a2"/>
     <w:uiPriority w:val="99"/>
     <w:semiHidden/>
     <w:unhideWhenUsed/>

</xml_diff>